<commit_message>
VMs Setup Stands Complete
</commit_message>
<xml_diff>
--- a/Notes/Vagrant/Vagrant.docx
+++ b/Notes/Vagrant/Vagrant.docx
@@ -1153,28 +1153,18 @@
         <w:lastRenderedPageBreak/>
         <w:t xml:space="preserve">Step 8 - SSH into the virtual </w:t>
       </w:r>
-      <w:proofErr w:type="gramStart"/>
-      <w:r>
-        <w:rPr>
-          <w:lang w:val="en-US"/>
-        </w:rPr>
-        <w:t>machine  vagrant</w:t>
-      </w:r>
-      <w:proofErr w:type="gramEnd"/>
-      <w:r>
-        <w:rPr>
-          <w:lang w:val="en-US"/>
-        </w:rPr>
-        <w:t xml:space="preserve"> </w:t>
-      </w:r>
-      <w:proofErr w:type="spellStart"/>
-      <w:r>
-        <w:rPr>
-          <w:lang w:val="en-US"/>
-        </w:rPr>
-        <w:t>ssh</w:t>
-      </w:r>
-      <w:proofErr w:type="spellEnd"/>
+      <w:r>
+        <w:rPr>
+          <w:lang w:val="en-US"/>
+        </w:rPr>
+        <w:t>machine vagrant</w:t>
+      </w:r>
+      <w:r>
+        <w:rPr>
+          <w:lang w:val="en-US"/>
+        </w:rPr>
+        <w:t xml:space="preserve"> ssh</w:t>
+      </w:r>
     </w:p>
     <w:p>
       <w:pPr>
@@ -1542,7 +1532,13 @@
           <w:lang w:val="en-US"/>
         </w:rPr>
         <w:br/>
-        <w:t>Create a Vagrant Directory and initialize it with the respective OS</w:t>
+      </w:r>
+      <w:r>
+        <w:rPr>
+          <w:b/>
+          <w:lang w:val="en-US"/>
+        </w:rPr>
+        <w:t>Create a Vagrant Directory</w:t>
       </w:r>
       <w:r>
         <w:rPr>
@@ -1552,43 +1548,62 @@
       </w:r>
       <w:r>
         <w:rPr>
-          <w:noProof/>
-        </w:rPr>
-        <w:drawing>
-          <wp:inline distT="0" distB="0" distL="0" distR="0" wp14:anchorId="64EA31F7" wp14:editId="078BC074">
-            <wp:extent cx="5305425" cy="1266825"/>
-            <wp:effectExtent l="0" t="0" r="9525" b="9525"/>
-            <wp:docPr id="1" name="Picture 1"/>
-            <wp:cNvGraphicFramePr>
-              <a:graphicFrameLocks xmlns:a="http://schemas.openxmlformats.org/drawingml/2006/main" noChangeAspect="1"/>
-            </wp:cNvGraphicFramePr>
-            <a:graphic xmlns:a="http://schemas.openxmlformats.org/drawingml/2006/main">
-              <a:graphicData uri="http://schemas.openxmlformats.org/drawingml/2006/picture">
-                <pic:pic xmlns:pic="http://schemas.openxmlformats.org/drawingml/2006/picture">
-                  <pic:nvPicPr>
-                    <pic:cNvPr id="1" name=""/>
-                    <pic:cNvPicPr/>
-                  </pic:nvPicPr>
-                  <pic:blipFill>
-                    <a:blip r:embed="rId14"/>
-                    <a:stretch>
-                      <a:fillRect/>
-                    </a:stretch>
-                  </pic:blipFill>
-                  <pic:spPr>
-                    <a:xfrm>
-                      <a:off x="0" y="0"/>
-                      <a:ext cx="5305425" cy="1266825"/>
-                    </a:xfrm>
-                    <a:prstGeom prst="rect">
-                      <a:avLst/>
-                    </a:prstGeom>
-                  </pic:spPr>
-                </pic:pic>
-              </a:graphicData>
-            </a:graphic>
-          </wp:inline>
-        </w:drawing>
+          <w:lang w:val="en-US"/>
+        </w:rPr>
+        <w:br/>
+      </w:r>
+    </w:p>
+    <w:p>
+      <w:pPr>
+        <w:rPr>
+          <w:lang w:val="en-US"/>
+        </w:rPr>
+      </w:pPr>
+    </w:p>
+    <w:p>
+      <w:pPr>
+        <w:rPr>
+          <w:b/>
+          <w:sz w:val="24"/>
+          <w:szCs w:val="24"/>
+          <w:lang w:val="en-US"/>
+        </w:rPr>
+      </w:pPr>
+      <w:r>
+        <w:rPr>
+          <w:b/>
+          <w:sz w:val="24"/>
+          <w:szCs w:val="24"/>
+          <w:lang w:val="en-US"/>
+        </w:rPr>
+        <w:t>Steps to Create a VM using vagrant</w:t>
+      </w:r>
+      <w:r>
+        <w:rPr>
+          <w:b/>
+          <w:sz w:val="24"/>
+          <w:szCs w:val="24"/>
+          <w:lang w:val="en-US"/>
+        </w:rPr>
+        <w:t xml:space="preserve"> </w:t>
+      </w:r>
+      <w:r>
+        <w:rPr>
+          <w:b/>
+          <w:sz w:val="24"/>
+          <w:szCs w:val="24"/>
+          <w:lang w:val="en-US"/>
+        </w:rPr>
+        <w:t xml:space="preserve">file </w:t>
+      </w:r>
+      <w:r>
+        <w:rPr>
+          <w:b/>
+          <w:sz w:val="24"/>
+          <w:szCs w:val="24"/>
+          <w:lang w:val="en-US"/>
+        </w:rPr>
+        <w:br/>
       </w:r>
     </w:p>
     <w:tbl>
@@ -1605,49 +1620,49 @@
           <w:tcPr>
             <w:tcW w:w="9016" w:type="dxa"/>
           </w:tcPr>
+          <w:p>
+            <w:pPr>
+              <w:rPr>
+                <w:b/>
+                <w:lang w:val="en-US"/>
+              </w:rPr>
+            </w:pPr>
+          </w:p>
+          <w:p>
+            <w:pPr>
+              <w:rPr>
+                <w:lang w:val="en-US"/>
+              </w:rPr>
+            </w:pPr>
+            <w:r>
+              <w:rPr>
+                <w:b/>
+                <w:lang w:val="en-US"/>
+              </w:rPr>
+              <w:t>Step 1</w:t>
+            </w:r>
+            <w:r>
+              <w:rPr>
+                <w:lang w:val="en-US"/>
+              </w:rPr>
+              <w:t>: Initialize the Vagrant Directory</w:t>
+            </w:r>
+          </w:p>
           <w:tbl>
             <w:tblPr>
               <w:tblStyle w:val="TableGrid"/>
               <w:tblW w:w="0" w:type="auto"/>
+              <w:tblInd w:w="30" w:type="dxa"/>
               <w:tblLook w:val="04A0" w:firstRow="1" w:lastRow="0" w:firstColumn="1" w:lastColumn="0" w:noHBand="0" w:noVBand="1"/>
             </w:tblPr>
             <w:tblGrid>
-              <w:gridCol w:w="8790"/>
+              <w:gridCol w:w="8760"/>
             </w:tblGrid>
             <w:tr>
               <w:tc>
                 <w:tcPr>
-                  <w:tcW w:w="8790" w:type="dxa"/>
+                  <w:tcW w:w="8760" w:type="dxa"/>
                 </w:tcPr>
-                <w:p>
-                  <w:pPr>
-                    <w:rPr>
-                      <w:lang w:val="en-US"/>
-                    </w:rPr>
-                  </w:pPr>
-                  <w:r>
-                    <w:rPr>
-                      <w:b/>
-                      <w:lang w:val="en-US"/>
-                    </w:rPr>
-                    <w:t>For Centos:</w:t>
-                  </w:r>
-                  <w:r>
-                    <w:rPr>
-                      <w:lang w:val="en-US"/>
-                    </w:rPr>
-                    <w:br/>
-                    <w:t xml:space="preserve">1. Create a sub folder </w:t>
-                  </w:r>
-                  <w:proofErr w:type="spellStart"/>
-                  <w:r>
-                    <w:rPr>
-                      <w:lang w:val="en-US"/>
-                    </w:rPr>
-                    <w:t>Vagrant_centos</w:t>
-                  </w:r>
-                  <w:proofErr w:type="spellEnd"/>
-                </w:p>
                 <w:p>
                   <w:pPr>
                     <w:rPr>
@@ -1658,59 +1673,89 @@
                     <w:rPr>
                       <w:lang w:val="en-US"/>
                     </w:rPr>
-                    <w:t xml:space="preserve">2. vagrant init </w:t>
-                  </w:r>
-                  <w:proofErr w:type="spellStart"/>
-                  <w:r>
-                    <w:rPr>
-                      <w:lang w:val="en-US"/>
-                    </w:rPr>
-                    <w:t>geerlingguy</w:t>
-                  </w:r>
-                  <w:proofErr w:type="spellEnd"/>
-                  <w:r>
-                    <w:rPr>
-                      <w:lang w:val="en-US"/>
-                    </w:rPr>
-                    <w:t>/centos7</w:t>
+                    <w:t>vagrant init</w:t>
                   </w:r>
                 </w:p>
               </w:tc>
             </w:tr>
+          </w:tbl>
+          <w:p>
+            <w:pPr>
+              <w:ind w:left="360"/>
+              <w:rPr>
+                <w:lang w:val="en-US"/>
+              </w:rPr>
+            </w:pPr>
+          </w:p>
+          <w:p>
+            <w:pPr>
+              <w:rPr>
+                <w:lang w:val="en-US"/>
+              </w:rPr>
+            </w:pPr>
+            <w:r>
+              <w:rPr>
+                <w:b/>
+                <w:lang w:val="en-US"/>
+              </w:rPr>
+              <w:t>Step 2</w:t>
+            </w:r>
+            <w:r>
+              <w:rPr>
+                <w:lang w:val="en-US"/>
+              </w:rPr>
+              <w:t>: Replace the Vagrant File</w:t>
+            </w:r>
+            <w:r>
+              <w:rPr>
+                <w:lang w:val="en-US"/>
+              </w:rPr>
+              <w:t xml:space="preserve"> </w:t>
+            </w:r>
+          </w:p>
+          <w:p>
+            <w:pPr>
+              <w:pStyle w:val="ListParagraph"/>
+              <w:rPr>
+                <w:lang w:val="en-US"/>
+              </w:rPr>
+            </w:pPr>
+          </w:p>
+          <w:p>
+            <w:pPr>
+              <w:rPr>
+                <w:lang w:val="en-US"/>
+              </w:rPr>
+            </w:pPr>
+            <w:r>
+              <w:rPr>
+                <w:b/>
+                <w:lang w:val="en-US"/>
+              </w:rPr>
+              <w:t>Step 3</w:t>
+            </w:r>
+            <w:r>
+              <w:rPr>
+                <w:lang w:val="en-US"/>
+              </w:rPr>
+              <w:t>: Install the vagrant-hostmanager</w:t>
+            </w:r>
+          </w:p>
+          <w:tbl>
+            <w:tblPr>
+              <w:tblStyle w:val="TableGrid"/>
+              <w:tblW w:w="0" w:type="auto"/>
+              <w:tblInd w:w="30" w:type="dxa"/>
+              <w:tblLook w:val="04A0" w:firstRow="1" w:lastRow="0" w:firstColumn="1" w:lastColumn="0" w:noHBand="0" w:noVBand="1"/>
+            </w:tblPr>
+            <w:tblGrid>
+              <w:gridCol w:w="8760"/>
+            </w:tblGrid>
             <w:tr>
               <w:tc>
                 <w:tcPr>
-                  <w:tcW w:w="8790" w:type="dxa"/>
+                  <w:tcW w:w="8760" w:type="dxa"/>
                 </w:tcPr>
-                <w:p>
-                  <w:pPr>
-                    <w:rPr>
-                      <w:lang w:val="en-US"/>
-                    </w:rPr>
-                  </w:pPr>
-                  <w:r>
-                    <w:rPr>
-                      <w:b/>
-                      <w:lang w:val="en-US"/>
-                    </w:rPr>
-                    <w:t>For Ubuntu:</w:t>
-                  </w:r>
-                  <w:r>
-                    <w:rPr>
-                      <w:lang w:val="en-US"/>
-                    </w:rPr>
-                    <w:br/>
-                    <w:t xml:space="preserve">1. Create a sub folder </w:t>
-                  </w:r>
-                  <w:proofErr w:type="spellStart"/>
-                  <w:r>
-                    <w:rPr>
-                      <w:lang w:val="en-US"/>
-                    </w:rPr>
-                    <w:t>Vagrant_ubuntu</w:t>
-                  </w:r>
-                  <w:proofErr w:type="spellEnd"/>
-                </w:p>
                 <w:p>
                   <w:pPr>
                     <w:rPr>
@@ -1721,13 +1766,7 @@
                     <w:rPr>
                       <w:lang w:val="en-US"/>
                     </w:rPr>
-                    <w:t xml:space="preserve">2. vagrant init </w:t>
-                  </w:r>
-                  <w:r>
-                    <w:rPr>
-                      <w:lang w:val="en-US"/>
-                    </w:rPr>
-                    <w:t>ubuntu/bionic64</w:t>
+                    <w:t>$ vagrant plugin install vagrant-hostmanager</w:t>
                   </w:r>
                 </w:p>
               </w:tc>
@@ -1740,258 +1779,41 @@
               </w:rPr>
             </w:pPr>
           </w:p>
-        </w:tc>
-      </w:tr>
-    </w:tbl>
-    <w:p>
-      <w:pPr>
-        <w:rPr>
-          <w:lang w:val="en-US"/>
-        </w:rPr>
-      </w:pPr>
-      <w:r>
-        <w:rPr>
-          <w:lang w:val="en-US"/>
-        </w:rPr>
-        <w:br/>
-      </w:r>
-    </w:p>
-    <w:p>
-      <w:pPr>
-        <w:rPr>
-          <w:lang w:val="en-US"/>
-        </w:rPr>
-      </w:pPr>
-    </w:p>
-    <w:p>
-      <w:pPr>
-        <w:rPr>
-          <w:lang w:val="en-US"/>
-        </w:rPr>
-      </w:pPr>
-      <w:r>
-        <w:rPr>
-          <w:lang w:val="en-US"/>
-        </w:rPr>
-        <w:t>Steps to Create a VM using vagrant</w:t>
-      </w:r>
-      <w:r>
-        <w:rPr>
-          <w:lang w:val="en-US"/>
-        </w:rPr>
-        <w:t xml:space="preserve"> </w:t>
-      </w:r>
-      <w:r>
-        <w:rPr>
-          <w:lang w:val="en-US"/>
-        </w:rPr>
-        <w:t>file which got created after initializing</w:t>
-      </w:r>
-    </w:p>
-    <w:tbl>
-      <w:tblPr>
-        <w:tblStyle w:val="TableGrid"/>
-        <w:tblW w:w="9421" w:type="dxa"/>
-        <w:tblLook w:val="04A0" w:firstRow="1" w:lastRow="0" w:firstColumn="1" w:lastColumn="0" w:noHBand="0" w:noVBand="1"/>
-      </w:tblPr>
-      <w:tblGrid>
-        <w:gridCol w:w="9698"/>
-      </w:tblGrid>
-      <w:tr>
-        <w:trPr>
-          <w:trHeight w:val="6537"/>
-        </w:trPr>
-        <w:tc>
-          <w:tcPr>
-            <w:tcW w:w="9421" w:type="dxa"/>
-          </w:tcPr>
+          <w:p>
+            <w:pPr>
+              <w:rPr>
+                <w:lang w:val="en-US"/>
+              </w:rPr>
+            </w:pPr>
+            <w:r>
+              <w:rPr>
+                <w:b/>
+                <w:lang w:val="en-US"/>
+              </w:rPr>
+              <w:t>Step 4</w:t>
+            </w:r>
+            <w:r>
+              <w:rPr>
+                <w:lang w:val="en-US"/>
+              </w:rPr>
+              <w:t>: Now execute the Vagrantfile</w:t>
+            </w:r>
+          </w:p>
           <w:tbl>
             <w:tblPr>
               <w:tblStyle w:val="TableGrid"/>
               <w:tblW w:w="0" w:type="auto"/>
+              <w:tblInd w:w="30" w:type="dxa"/>
               <w:tblLook w:val="04A0" w:firstRow="1" w:lastRow="0" w:firstColumn="1" w:lastColumn="0" w:noHBand="0" w:noVBand="1"/>
             </w:tblPr>
             <w:tblGrid>
-              <w:gridCol w:w="9472"/>
+              <w:gridCol w:w="8760"/>
             </w:tblGrid>
             <w:tr>
               <w:tc>
                 <w:tcPr>
-                  <w:tcW w:w="9195" w:type="dxa"/>
+                  <w:tcW w:w="8760" w:type="dxa"/>
                 </w:tcPr>
-                <w:p>
-                  <w:pPr>
-                    <w:rPr>
-                      <w:lang w:val="en-US"/>
-                    </w:rPr>
-                  </w:pPr>
-                  <w:proofErr w:type="spellStart"/>
-                  <w:r>
-                    <w:rPr>
-                      <w:b/>
-                      <w:lang w:val="en-US"/>
-                    </w:rPr>
-                    <w:lastRenderedPageBreak/>
-                    <w:t>Vagrant_ubuntu</w:t>
-                  </w:r>
-                  <w:proofErr w:type="spellEnd"/>
-                  <w:r>
-                    <w:rPr>
-                      <w:b/>
-                      <w:lang w:val="en-US"/>
-                    </w:rPr>
-                    <w:t>:</w:t>
-                  </w:r>
-                  <w:r>
-                    <w:rPr>
-                      <w:b/>
-                      <w:lang w:val="en-US"/>
-                    </w:rPr>
-                    <w:br/>
-                    <w:t>To do</w:t>
-                  </w:r>
-                  <w:r>
-                    <w:rPr>
-                      <w:b/>
-                      <w:lang w:val="en-US"/>
-                    </w:rPr>
-                    <w:t>:</w:t>
-                  </w:r>
-                  <w:r>
-                    <w:rPr>
-                      <w:lang w:val="en-US"/>
-                    </w:rPr>
-                    <w:br/>
-                    <w:t>We will be creating Ubuntu VM for Nginx Load Balancer</w:t>
-                  </w:r>
-                  <w:r>
-                    <w:rPr>
-                      <w:b/>
-                      <w:lang w:val="en-US"/>
-                    </w:rPr>
-                    <w:br/>
-                  </w:r>
-                  <w:r>
-                    <w:rPr>
-                      <w:lang w:val="en-US"/>
-                    </w:rPr>
-                    <w:br/>
-                    <w:t>copy the below script inside</w:t>
-                  </w:r>
-                  <w:proofErr w:type="gramStart"/>
-                  <w:r>
-                    <w:rPr>
-                      <w:lang w:val="en-US"/>
-                    </w:rPr>
-                    <w:t xml:space="preserve"> ..</w:t>
-                  </w:r>
-                  <w:proofErr w:type="gramEnd"/>
-                  <w:r>
-                    <w:rPr>
-                      <w:lang w:val="en-US"/>
-                    </w:rPr>
-                    <w:t>\</w:t>
-                  </w:r>
-                  <w:proofErr w:type="spellStart"/>
-                  <w:r>
-                    <w:rPr>
-                      <w:lang w:val="en-US"/>
-                    </w:rPr>
-                    <w:t>Vagrant_ubuntu</w:t>
-                  </w:r>
-                  <w:proofErr w:type="spellEnd"/>
-                  <w:r>
-                    <w:rPr>
-                      <w:lang w:val="en-US"/>
-                    </w:rPr>
-                    <w:t>\vagrantfile</w:t>
-                  </w:r>
-                  <w:r>
-                    <w:rPr>
-                      <w:lang w:val="en-US"/>
-                    </w:rPr>
-                    <w:br/>
-                  </w:r>
-                  <w:r>
-                    <w:rPr>
-                      <w:noProof/>
-                    </w:rPr>
-                    <w:drawing>
-                      <wp:inline distT="0" distB="0" distL="0" distR="0" wp14:anchorId="55322E87" wp14:editId="012FCC89">
-                        <wp:extent cx="5731510" cy="1461135"/>
-                        <wp:effectExtent l="0" t="0" r="2540" b="5715"/>
-                        <wp:docPr id="2" name="Picture 2"/>
-                        <wp:cNvGraphicFramePr>
-                          <a:graphicFrameLocks xmlns:a="http://schemas.openxmlformats.org/drawingml/2006/main" noChangeAspect="1"/>
-                        </wp:cNvGraphicFramePr>
-                        <a:graphic xmlns:a="http://schemas.openxmlformats.org/drawingml/2006/main">
-                          <a:graphicData uri="http://schemas.openxmlformats.org/drawingml/2006/picture">
-                            <pic:pic xmlns:pic="http://schemas.openxmlformats.org/drawingml/2006/picture">
-                              <pic:nvPicPr>
-                                <pic:cNvPr id="1" name=""/>
-                                <pic:cNvPicPr/>
-                              </pic:nvPicPr>
-                              <pic:blipFill>
-                                <a:blip r:embed="rId15"/>
-                                <a:stretch>
-                                  <a:fillRect/>
-                                </a:stretch>
-                              </pic:blipFill>
-                              <pic:spPr>
-                                <a:xfrm>
-                                  <a:off x="0" y="0"/>
-                                  <a:ext cx="5731510" cy="1461135"/>
-                                </a:xfrm>
-                                <a:prstGeom prst="rect">
-                                  <a:avLst/>
-                                </a:prstGeom>
-                              </pic:spPr>
-                            </pic:pic>
-                          </a:graphicData>
-                        </a:graphic>
-                      </wp:inline>
-                    </w:drawing>
-                  </w:r>
-                  <w:r>
-                    <w:rPr>
-                      <w:lang w:val="en-US"/>
-                    </w:rPr>
-                    <w:br/>
-                  </w:r>
-                  <w:r>
-                    <w:rPr>
-                      <w:lang w:val="en-US"/>
-                    </w:rPr>
-                    <w:br/>
-                  </w:r>
-                  <w:r>
-                    <w:rPr>
-                      <w:b/>
-                      <w:lang w:val="en-US"/>
-                    </w:rPr>
-                    <w:t>Script:</w:t>
-                  </w:r>
-                  <w:r>
-                    <w:rPr>
-                      <w:lang w:val="en-US"/>
-                    </w:rPr>
-                    <w:br/>
-                  </w:r>
-                  <w:proofErr w:type="spellStart"/>
-                  <w:r>
-                    <w:rPr>
-                      <w:lang w:val="en-US"/>
-                    </w:rPr>
-                    <w:t>Vagrant.configure</w:t>
-                  </w:r>
-                  <w:proofErr w:type="spellEnd"/>
-                  <w:r>
-                    <w:rPr>
-                      <w:lang w:val="en-US"/>
-                    </w:rPr>
-                    <w:t>("2") do |config|</w:t>
-                  </w:r>
-                </w:p>
                 <w:p>
                   <w:pPr>
                     <w:rPr>
@@ -2002,1709 +1824,7 @@
                     <w:rPr>
                       <w:lang w:val="en-US"/>
                     </w:rPr>
-                    <w:t xml:space="preserve">  ### Nginx VM ###</w:t>
-                  </w:r>
-                </w:p>
-                <w:p>
-                  <w:pPr>
-                    <w:rPr>
-                      <w:lang w:val="en-US"/>
-                    </w:rPr>
-                  </w:pPr>
-                  <w:r>
-                    <w:rPr>
-                      <w:lang w:val="en-US"/>
-                    </w:rPr>
-                    <w:t xml:space="preserve">  </w:t>
-                  </w:r>
-                  <w:proofErr w:type="spellStart"/>
-                  <w:proofErr w:type="gramStart"/>
-                  <w:r>
-                    <w:rPr>
-                      <w:lang w:val="en-US"/>
-                    </w:rPr>
-                    <w:t>config.vm.define</w:t>
-                  </w:r>
-                  <w:proofErr w:type="spellEnd"/>
-                  <w:proofErr w:type="gramEnd"/>
-                  <w:r>
-                    <w:rPr>
-                      <w:lang w:val="en-US"/>
-                    </w:rPr>
-                    <w:t xml:space="preserve"> "web01" do |web01|</w:t>
-                  </w:r>
-                </w:p>
-                <w:p>
-                  <w:pPr>
-                    <w:rPr>
-                      <w:lang w:val="en-US"/>
-                    </w:rPr>
-                  </w:pPr>
-                  <w:r>
-                    <w:rPr>
-                      <w:lang w:val="en-US"/>
-                    </w:rPr>
-                    <w:t xml:space="preserve">    web01.vm.box = "ubuntu/bionic64"</w:t>
-                  </w:r>
-                </w:p>
-                <w:p>
-                  <w:pPr>
-                    <w:rPr>
-                      <w:lang w:val="en-US"/>
-                    </w:rPr>
-                  </w:pPr>
-                  <w:r>
-                    <w:rPr>
-                      <w:lang w:val="en-US"/>
-                    </w:rPr>
-                    <w:t xml:space="preserve">    web01.vm.hostname = "web01"</w:t>
-                  </w:r>
-                </w:p>
-                <w:p>
-                  <w:pPr>
-                    <w:rPr>
-                      <w:lang w:val="en-US"/>
-                    </w:rPr>
-                  </w:pPr>
-                  <w:r>
-                    <w:rPr>
-                      <w:lang w:val="en-US"/>
-                    </w:rPr>
-                    <w:t xml:space="preserve">    web01.vm.network "</w:t>
-                  </w:r>
-                  <w:proofErr w:type="spellStart"/>
-                  <w:r>
-                    <w:rPr>
-                      <w:lang w:val="en-US"/>
-                    </w:rPr>
-                    <w:t>private_network</w:t>
-                  </w:r>
-                  <w:proofErr w:type="spellEnd"/>
-                  <w:r>
-                    <w:rPr>
-                      <w:lang w:val="en-US"/>
-                    </w:rPr>
-                    <w:t xml:space="preserve">", </w:t>
-                  </w:r>
-                  <w:proofErr w:type="spellStart"/>
-                  <w:r>
-                    <w:rPr>
-                      <w:lang w:val="en-US"/>
-                    </w:rPr>
-                    <w:t>ip</w:t>
-                  </w:r>
-                  <w:proofErr w:type="spellEnd"/>
-                  <w:r>
-                    <w:rPr>
-                      <w:lang w:val="en-US"/>
-                    </w:rPr>
-                    <w:t>: "192.168.56.11"</w:t>
-                  </w:r>
-                </w:p>
-                <w:p>
-                  <w:pPr>
-                    <w:rPr>
-                      <w:lang w:val="en-US"/>
-                    </w:rPr>
-                  </w:pPr>
-                  <w:r>
-                    <w:rPr>
-                      <w:lang w:val="en-US"/>
-                    </w:rPr>
-                    <w:t xml:space="preserve">  end</w:t>
-                  </w:r>
-                </w:p>
-                <w:p>
-                  <w:pPr>
-                    <w:rPr>
-                      <w:lang w:val="en-US"/>
-                    </w:rPr>
-                  </w:pPr>
-                  <w:r>
-                    <w:rPr>
-                      <w:lang w:val="en-US"/>
-                    </w:rPr>
-                    <w:t>end</w:t>
-                  </w:r>
-                </w:p>
-                <w:p>
-                  <w:pPr>
-                    <w:rPr>
-                      <w:lang w:val="en-US"/>
-                    </w:rPr>
-                  </w:pPr>
-                </w:p>
-              </w:tc>
-            </w:tr>
-            <w:tr>
-              <w:tc>
-                <w:tcPr>
-                  <w:tcW w:w="9195" w:type="dxa"/>
-                </w:tcPr>
-                <w:p>
-                  <w:pPr>
-                    <w:rPr>
-                      <w:b/>
-                      <w:lang w:val="en-US"/>
-                    </w:rPr>
-                  </w:pPr>
-                  <w:proofErr w:type="spellStart"/>
-                  <w:r>
-                    <w:rPr>
-                      <w:b/>
-                      <w:lang w:val="en-US"/>
-                    </w:rPr>
-                    <w:t>Vagrant_centos</w:t>
-                  </w:r>
-                  <w:proofErr w:type="spellEnd"/>
-                  <w:r>
-                    <w:rPr>
-                      <w:b/>
-                      <w:lang w:val="en-US"/>
-                    </w:rPr>
-                    <w:t>:</w:t>
-                  </w:r>
-                  <w:r>
-                    <w:rPr>
-                      <w:b/>
-                      <w:lang w:val="en-US"/>
-                    </w:rPr>
-                    <w:br/>
-                  </w:r>
-                  <w:r>
-                    <w:rPr>
-                      <w:b/>
-                      <w:lang w:val="en-US"/>
-                    </w:rPr>
-                    <w:t>Execute 1 Script at a time</w:t>
-                  </w:r>
-                </w:p>
-                <w:tbl>
-                  <w:tblPr>
-                    <w:tblStyle w:val="TableGrid"/>
-                    <w:tblW w:w="0" w:type="auto"/>
-                    <w:tblLook w:val="04A0" w:firstRow="1" w:lastRow="0" w:firstColumn="1" w:lastColumn="0" w:noHBand="0" w:noVBand="1"/>
-                  </w:tblPr>
-                  <w:tblGrid>
-                    <w:gridCol w:w="9246"/>
-                  </w:tblGrid>
-                  <w:tr>
-                    <w:tc>
-                      <w:tcPr>
-                        <w:tcW w:w="9020" w:type="dxa"/>
-                      </w:tcPr>
-                      <w:p>
-                        <w:pPr>
-                          <w:rPr>
-                            <w:lang w:val="en-US"/>
-                          </w:rPr>
-                        </w:pPr>
-                        <w:r>
-                          <w:rPr>
-                            <w:b/>
-                            <w:lang w:val="en-US"/>
-                          </w:rPr>
-                          <w:t>To do</w:t>
-                        </w:r>
-                        <w:r>
-                          <w:rPr>
-                            <w:b/>
-                            <w:lang w:val="en-US"/>
-                          </w:rPr>
-                          <w:t>:</w:t>
-                        </w:r>
-                        <w:r>
-                          <w:rPr>
-                            <w:lang w:val="en-US"/>
-                          </w:rPr>
-                          <w:br/>
-                          <w:t>We will be creating Centos VM for DB</w:t>
-                        </w:r>
-                        <w:r>
-                          <w:rPr>
-                            <w:b/>
-                            <w:lang w:val="en-US"/>
-                          </w:rPr>
-                          <w:br/>
-                        </w:r>
-                        <w:r>
-                          <w:rPr>
-                            <w:lang w:val="en-US"/>
-                          </w:rPr>
-                          <w:br/>
-                          <w:t>copy the below script inside</w:t>
-                        </w:r>
-                        <w:proofErr w:type="gramStart"/>
-                        <w:r>
-                          <w:rPr>
-                            <w:lang w:val="en-US"/>
-                          </w:rPr>
-                          <w:t xml:space="preserve"> ..</w:t>
-                        </w:r>
-                        <w:proofErr w:type="gramEnd"/>
-                        <w:r>
-                          <w:rPr>
-                            <w:lang w:val="en-US"/>
-                          </w:rPr>
-                          <w:t>\</w:t>
-                        </w:r>
-                        <w:proofErr w:type="spellStart"/>
-                        <w:r>
-                          <w:rPr>
-                            <w:lang w:val="en-US"/>
-                          </w:rPr>
-                          <w:t>Vagrant_ubuntu</w:t>
-                        </w:r>
-                        <w:proofErr w:type="spellEnd"/>
-                        <w:r>
-                          <w:rPr>
-                            <w:lang w:val="en-US"/>
-                          </w:rPr>
-                          <w:t>\vagrantfile</w:t>
-                        </w:r>
-                        <w:r>
-                          <w:rPr>
-                            <w:lang w:val="en-US"/>
-                          </w:rPr>
-                          <w:br/>
-                        </w:r>
-                        <w:r>
-                          <w:rPr>
-                            <w:noProof/>
-                          </w:rPr>
-                          <w:drawing>
-                            <wp:inline distT="0" distB="0" distL="0" distR="0" wp14:anchorId="5063B4C1" wp14:editId="1C1A2995">
-                              <wp:extent cx="5731510" cy="1545590"/>
-                              <wp:effectExtent l="0" t="0" r="2540" b="0"/>
-                              <wp:docPr id="5" name="Picture 5"/>
-                              <wp:cNvGraphicFramePr>
-                                <a:graphicFrameLocks xmlns:a="http://schemas.openxmlformats.org/drawingml/2006/main" noChangeAspect="1"/>
-                              </wp:cNvGraphicFramePr>
-                              <a:graphic xmlns:a="http://schemas.openxmlformats.org/drawingml/2006/main">
-                                <a:graphicData uri="http://schemas.openxmlformats.org/drawingml/2006/picture">
-                                  <pic:pic xmlns:pic="http://schemas.openxmlformats.org/drawingml/2006/picture">
-                                    <pic:nvPicPr>
-                                      <pic:cNvPr id="1" name=""/>
-                                      <pic:cNvPicPr/>
-                                    </pic:nvPicPr>
-                                    <pic:blipFill>
-                                      <a:blip r:embed="rId16"/>
-                                      <a:stretch>
-                                        <a:fillRect/>
-                                      </a:stretch>
-                                    </pic:blipFill>
-                                    <pic:spPr>
-                                      <a:xfrm>
-                                        <a:off x="0" y="0"/>
-                                        <a:ext cx="5731510" cy="1545590"/>
-                                      </a:xfrm>
-                                      <a:prstGeom prst="rect">
-                                        <a:avLst/>
-                                      </a:prstGeom>
-                                    </pic:spPr>
-                                  </pic:pic>
-                                </a:graphicData>
-                              </a:graphic>
-                            </wp:inline>
-                          </w:drawing>
-                        </w:r>
-                        <w:r>
-                          <w:rPr>
-                            <w:lang w:val="en-US"/>
-                          </w:rPr>
-                          <w:br/>
-                        </w:r>
-                        <w:r>
-                          <w:rPr>
-                            <w:lang w:val="en-US"/>
-                          </w:rPr>
-                          <w:br/>
-                        </w:r>
-                        <w:r>
-                          <w:rPr>
-                            <w:b/>
-                            <w:lang w:val="en-US"/>
-                          </w:rPr>
-                          <w:t>Script:</w:t>
-                        </w:r>
-                        <w:r>
-                          <w:rPr>
-                            <w:lang w:val="en-US"/>
-                          </w:rPr>
-                          <w:br/>
-                        </w:r>
-                        <w:proofErr w:type="spellStart"/>
-                        <w:r>
-                          <w:rPr>
-                            <w:lang w:val="en-US"/>
-                          </w:rPr>
-                          <w:t>Vagrant.configure</w:t>
-                        </w:r>
-                        <w:proofErr w:type="spellEnd"/>
-                        <w:r>
-                          <w:rPr>
-                            <w:lang w:val="en-US"/>
-                          </w:rPr>
-                          <w:t>("2") do |config|</w:t>
-                        </w:r>
-                      </w:p>
-                      <w:p>
-                        <w:pPr>
-                          <w:rPr>
-                            <w:lang w:val="en-US"/>
-                          </w:rPr>
-                        </w:pPr>
-                        <w:r>
-                          <w:rPr>
-                            <w:lang w:val="en-US"/>
-                          </w:rPr>
-                          <w:t xml:space="preserve">### DB </w:t>
-                        </w:r>
-                        <w:proofErr w:type="spellStart"/>
-                        <w:proofErr w:type="gramStart"/>
-                        <w:r>
-                          <w:rPr>
-                            <w:lang w:val="en-US"/>
-                          </w:rPr>
-                          <w:t>vm</w:t>
-                        </w:r>
-                        <w:proofErr w:type="spellEnd"/>
-                        <w:r>
-                          <w:rPr>
-                            <w:lang w:val="en-US"/>
-                          </w:rPr>
-                          <w:t xml:space="preserve">  #</w:t>
-                        </w:r>
-                        <w:proofErr w:type="gramEnd"/>
-                        <w:r>
-                          <w:rPr>
-                            <w:lang w:val="en-US"/>
-                          </w:rPr>
-                          <w:t>###</w:t>
-                        </w:r>
-                      </w:p>
-                      <w:p>
-                        <w:pPr>
-                          <w:rPr>
-                            <w:lang w:val="en-US"/>
-                          </w:rPr>
-                        </w:pPr>
-                        <w:r>
-                          <w:rPr>
-                            <w:lang w:val="en-US"/>
-                          </w:rPr>
-                          <w:t xml:space="preserve">  </w:t>
-                        </w:r>
-                        <w:proofErr w:type="spellStart"/>
-                        <w:proofErr w:type="gramStart"/>
-                        <w:r>
-                          <w:rPr>
-                            <w:lang w:val="en-US"/>
-                          </w:rPr>
-                          <w:t>config.vm.define</w:t>
-                        </w:r>
-                        <w:proofErr w:type="spellEnd"/>
-                        <w:proofErr w:type="gramEnd"/>
-                        <w:r>
-                          <w:rPr>
-                            <w:lang w:val="en-US"/>
-                          </w:rPr>
-                          <w:t xml:space="preserve"> "db01" do |db01|</w:t>
-                        </w:r>
-                      </w:p>
-                      <w:p>
-                        <w:pPr>
-                          <w:rPr>
-                            <w:lang w:val="en-US"/>
-                          </w:rPr>
-                        </w:pPr>
-                        <w:r>
-                          <w:rPr>
-                            <w:lang w:val="en-US"/>
-                          </w:rPr>
-                          <w:t xml:space="preserve">    db01.vm.box = "</w:t>
-                        </w:r>
-                        <w:proofErr w:type="spellStart"/>
-                        <w:r>
-                          <w:rPr>
-                            <w:lang w:val="en-US"/>
-                          </w:rPr>
-                          <w:t>geerlingguy</w:t>
-                        </w:r>
-                        <w:proofErr w:type="spellEnd"/>
-                        <w:r>
-                          <w:rPr>
-                            <w:lang w:val="en-US"/>
-                          </w:rPr>
-                          <w:t>/centos7"</w:t>
-                        </w:r>
-                      </w:p>
-                      <w:p>
-                        <w:pPr>
-                          <w:rPr>
-                            <w:lang w:val="en-US"/>
-                          </w:rPr>
-                        </w:pPr>
-                        <w:r>
-                          <w:rPr>
-                            <w:lang w:val="en-US"/>
-                          </w:rPr>
-                          <w:t xml:space="preserve">    db01.vm.hostname = "db01"</w:t>
-                        </w:r>
-                      </w:p>
-                      <w:p>
-                        <w:pPr>
-                          <w:rPr>
-                            <w:lang w:val="en-US"/>
-                          </w:rPr>
-                        </w:pPr>
-                        <w:r>
-                          <w:rPr>
-                            <w:lang w:val="en-US"/>
-                          </w:rPr>
-                          <w:t xml:space="preserve">    db01.vm.network "</w:t>
-                        </w:r>
-                        <w:proofErr w:type="spellStart"/>
-                        <w:r>
-                          <w:rPr>
-                            <w:lang w:val="en-US"/>
-                          </w:rPr>
-                          <w:t>private_network</w:t>
-                        </w:r>
-                        <w:proofErr w:type="spellEnd"/>
-                        <w:r>
-                          <w:rPr>
-                            <w:lang w:val="en-US"/>
-                          </w:rPr>
-                          <w:t xml:space="preserve">", </w:t>
-                        </w:r>
-                        <w:proofErr w:type="spellStart"/>
-                        <w:r>
-                          <w:rPr>
-                            <w:lang w:val="en-US"/>
-                          </w:rPr>
-                          <w:t>ip</w:t>
-                        </w:r>
-                        <w:proofErr w:type="spellEnd"/>
-                        <w:r>
-                          <w:rPr>
-                            <w:lang w:val="en-US"/>
-                          </w:rPr>
-                          <w:t>: "192.168.56.15"</w:t>
-                        </w:r>
-                      </w:p>
-                      <w:p>
-                        <w:pPr>
-                          <w:rPr>
-                            <w:lang w:val="en-US"/>
-                          </w:rPr>
-                        </w:pPr>
-                        <w:r>
-                          <w:rPr>
-                            <w:lang w:val="en-US"/>
-                          </w:rPr>
-                          <w:t xml:space="preserve">  end</w:t>
-                        </w:r>
-                      </w:p>
-                      <w:p>
-                        <w:pPr>
-                          <w:rPr>
-                            <w:b/>
-                            <w:lang w:val="en-US"/>
-                          </w:rPr>
-                        </w:pPr>
-                        <w:r>
-                          <w:rPr>
-                            <w:lang w:val="en-US"/>
-                          </w:rPr>
-                          <w:t>end</w:t>
-                        </w:r>
-                      </w:p>
-                    </w:tc>
-                  </w:tr>
-                  <w:tr>
-                    <w:tc>
-                      <w:tcPr>
-                        <w:tcW w:w="9020" w:type="dxa"/>
-                      </w:tcPr>
-                      <w:p>
-                        <w:pPr>
-                          <w:rPr>
-                            <w:b/>
-                            <w:lang w:val="en-US"/>
-                          </w:rPr>
-                        </w:pPr>
-                        <w:r>
-                          <w:rPr>
-                            <w:b/>
-                            <w:lang w:val="en-US"/>
-                          </w:rPr>
-                          <w:t>To do</w:t>
-                        </w:r>
-                        <w:r>
-                          <w:rPr>
-                            <w:b/>
-                            <w:lang w:val="en-US"/>
-                          </w:rPr>
-                          <w:t>:</w:t>
-                        </w:r>
-                        <w:r>
-                          <w:rPr>
-                            <w:lang w:val="en-US"/>
-                          </w:rPr>
-                          <w:br/>
-                          <w:t xml:space="preserve">We will be creating Centos VM for </w:t>
-                        </w:r>
-                        <w:proofErr w:type="spellStart"/>
-                        <w:r>
-                          <w:rPr>
-                            <w:lang w:val="en-US"/>
-                          </w:rPr>
-                          <w:t>Memcache</w:t>
-                        </w:r>
-                        <w:proofErr w:type="spellEnd"/>
-                        <w:r>
-                          <w:rPr>
-                            <w:b/>
-                            <w:lang w:val="en-US"/>
-                          </w:rPr>
-                          <w:br/>
-                        </w:r>
-                        <w:r>
-                          <w:rPr>
-                            <w:lang w:val="en-US"/>
-                          </w:rPr>
-                          <w:lastRenderedPageBreak/>
-                          <w:br/>
-                          <w:t>copy the below script inside</w:t>
-                        </w:r>
-                        <w:proofErr w:type="gramStart"/>
-                        <w:r>
-                          <w:rPr>
-                            <w:lang w:val="en-US"/>
-                          </w:rPr>
-                          <w:t xml:space="preserve"> ..</w:t>
-                        </w:r>
-                        <w:proofErr w:type="gramEnd"/>
-                        <w:r>
-                          <w:rPr>
-                            <w:lang w:val="en-US"/>
-                          </w:rPr>
-                          <w:t>\</w:t>
-                        </w:r>
-                        <w:proofErr w:type="spellStart"/>
-                        <w:r>
-                          <w:rPr>
-                            <w:lang w:val="en-US"/>
-                          </w:rPr>
-                          <w:t>Vagrant_ubuntu</w:t>
-                        </w:r>
-                        <w:proofErr w:type="spellEnd"/>
-                        <w:r>
-                          <w:rPr>
-                            <w:lang w:val="en-US"/>
-                          </w:rPr>
-                          <w:t>\vagrantfile</w:t>
-                        </w:r>
-                        <w:r>
-                          <w:rPr>
-                            <w:lang w:val="en-US"/>
-                          </w:rPr>
-                          <w:br/>
-                        </w:r>
-                        <w:r>
-                          <w:rPr>
-                            <w:noProof/>
-                          </w:rPr>
-                          <w:drawing>
-                            <wp:inline distT="0" distB="0" distL="0" distR="0" wp14:anchorId="3F40B37C" wp14:editId="303262C8">
-                              <wp:extent cx="5731510" cy="1407795"/>
-                              <wp:effectExtent l="0" t="0" r="2540" b="1905"/>
-                              <wp:docPr id="7" name="Picture 7"/>
-                              <wp:cNvGraphicFramePr>
-                                <a:graphicFrameLocks xmlns:a="http://schemas.openxmlformats.org/drawingml/2006/main" noChangeAspect="1"/>
-                              </wp:cNvGraphicFramePr>
-                              <a:graphic xmlns:a="http://schemas.openxmlformats.org/drawingml/2006/main">
-                                <a:graphicData uri="http://schemas.openxmlformats.org/drawingml/2006/picture">
-                                  <pic:pic xmlns:pic="http://schemas.openxmlformats.org/drawingml/2006/picture">
-                                    <pic:nvPicPr>
-                                      <pic:cNvPr id="1" name=""/>
-                                      <pic:cNvPicPr/>
-                                    </pic:nvPicPr>
-                                    <pic:blipFill>
-                                      <a:blip r:embed="rId17"/>
-                                      <a:stretch>
-                                        <a:fillRect/>
-                                      </a:stretch>
-                                    </pic:blipFill>
-                                    <pic:spPr>
-                                      <a:xfrm>
-                                        <a:off x="0" y="0"/>
-                                        <a:ext cx="5731510" cy="1407795"/>
-                                      </a:xfrm>
-                                      <a:prstGeom prst="rect">
-                                        <a:avLst/>
-                                      </a:prstGeom>
-                                    </pic:spPr>
-                                  </pic:pic>
-                                </a:graphicData>
-                              </a:graphic>
-                            </wp:inline>
-                          </w:drawing>
-                        </w:r>
-                        <w:r>
-                          <w:rPr>
-                            <w:lang w:val="en-US"/>
-                          </w:rPr>
-                          <w:br/>
-                        </w:r>
-                      </w:p>
-                      <w:p>
-                        <w:pPr>
-                          <w:rPr>
-                            <w:lang w:val="en-US"/>
-                          </w:rPr>
-                        </w:pPr>
-                        <w:r>
-                          <w:rPr>
-                            <w:b/>
-                            <w:lang w:val="en-US"/>
-                          </w:rPr>
-                          <w:t>Script:</w:t>
-                        </w:r>
-                        <w:r>
-                          <w:rPr>
-                            <w:lang w:val="en-US"/>
-                          </w:rPr>
-                          <w:br/>
-                        </w:r>
-                        <w:proofErr w:type="spellStart"/>
-                        <w:r>
-                          <w:rPr>
-                            <w:lang w:val="en-US"/>
-                          </w:rPr>
-                          <w:t>Vagrant.configure</w:t>
-                        </w:r>
-                        <w:proofErr w:type="spellEnd"/>
-                        <w:r>
-                          <w:rPr>
-                            <w:lang w:val="en-US"/>
-                          </w:rPr>
-                          <w:t>("2") do |config|</w:t>
-                        </w:r>
-                      </w:p>
-                      <w:p>
-                        <w:pPr>
-                          <w:rPr>
-                            <w:lang w:val="en-US"/>
-                          </w:rPr>
-                        </w:pPr>
-                        <w:r>
-                          <w:rPr>
-                            <w:lang w:val="en-US"/>
-                          </w:rPr>
-                          <w:t xml:space="preserve">  ### </w:t>
-                        </w:r>
-                        <w:proofErr w:type="spellStart"/>
-                        <w:r>
-                          <w:rPr>
-                            <w:lang w:val="en-US"/>
-                          </w:rPr>
-                          <w:t>Memcache</w:t>
-                        </w:r>
-                        <w:proofErr w:type="spellEnd"/>
-                        <w:r>
-                          <w:rPr>
-                            <w:lang w:val="en-US"/>
-                          </w:rPr>
-                          <w:t xml:space="preserve"> </w:t>
-                        </w:r>
-                        <w:proofErr w:type="spellStart"/>
-                        <w:proofErr w:type="gramStart"/>
-                        <w:r>
-                          <w:rPr>
-                            <w:lang w:val="en-US"/>
-                          </w:rPr>
-                          <w:t>vm</w:t>
-                        </w:r>
-                        <w:proofErr w:type="spellEnd"/>
-                        <w:r>
-                          <w:rPr>
-                            <w:lang w:val="en-US"/>
-                          </w:rPr>
-                          <w:t xml:space="preserve">  #</w:t>
-                        </w:r>
-                        <w:proofErr w:type="gramEnd"/>
-                        <w:r>
-                          <w:rPr>
-                            <w:lang w:val="en-US"/>
-                          </w:rPr>
-                          <w:t xml:space="preserve">### </w:t>
-                        </w:r>
-                      </w:p>
-                      <w:p>
-                        <w:pPr>
-                          <w:rPr>
-                            <w:lang w:val="en-US"/>
-                          </w:rPr>
-                        </w:pPr>
-                        <w:r>
-                          <w:rPr>
-                            <w:lang w:val="en-US"/>
-                          </w:rPr>
-                          <w:t xml:space="preserve">  </w:t>
-                        </w:r>
-                        <w:proofErr w:type="spellStart"/>
-                        <w:proofErr w:type="gramStart"/>
-                        <w:r>
-                          <w:rPr>
-                            <w:lang w:val="en-US"/>
-                          </w:rPr>
-                          <w:t>config.vm.define</w:t>
-                        </w:r>
-                        <w:proofErr w:type="spellEnd"/>
-                        <w:proofErr w:type="gramEnd"/>
-                        <w:r>
-                          <w:rPr>
-                            <w:lang w:val="en-US"/>
-                          </w:rPr>
-                          <w:t xml:space="preserve"> "mc01" do |mc01|</w:t>
-                        </w:r>
-                      </w:p>
-                      <w:p>
-                        <w:pPr>
-                          <w:rPr>
-                            <w:lang w:val="en-US"/>
-                          </w:rPr>
-                        </w:pPr>
-                        <w:r>
-                          <w:rPr>
-                            <w:lang w:val="en-US"/>
-                          </w:rPr>
-                          <w:t xml:space="preserve">    mc01.vm.box = "</w:t>
-                        </w:r>
-                        <w:proofErr w:type="spellStart"/>
-                        <w:r>
-                          <w:rPr>
-                            <w:lang w:val="en-US"/>
-                          </w:rPr>
-                          <w:t>geerlingguy</w:t>
-                        </w:r>
-                        <w:proofErr w:type="spellEnd"/>
-                        <w:r>
-                          <w:rPr>
-                            <w:lang w:val="en-US"/>
-                          </w:rPr>
-                          <w:t>/centos7"</w:t>
-                        </w:r>
-                      </w:p>
-                      <w:p>
-                        <w:pPr>
-                          <w:rPr>
-                            <w:lang w:val="en-US"/>
-                          </w:rPr>
-                        </w:pPr>
-                        <w:r>
-                          <w:rPr>
-                            <w:lang w:val="en-US"/>
-                          </w:rPr>
-                          <w:t xml:space="preserve">    mc01.vm.hostname = "mc01"</w:t>
-                        </w:r>
-                      </w:p>
-                      <w:p>
-                        <w:pPr>
-                          <w:rPr>
-                            <w:lang w:val="en-US"/>
-                          </w:rPr>
-                        </w:pPr>
-                        <w:r>
-                          <w:rPr>
-                            <w:lang w:val="en-US"/>
-                          </w:rPr>
-                          <w:t xml:space="preserve">    mc01.vm.network "</w:t>
-                        </w:r>
-                        <w:proofErr w:type="spellStart"/>
-                        <w:r>
-                          <w:rPr>
-                            <w:lang w:val="en-US"/>
-                          </w:rPr>
-                          <w:t>private_network</w:t>
-                        </w:r>
-                        <w:proofErr w:type="spellEnd"/>
-                        <w:r>
-                          <w:rPr>
-                            <w:lang w:val="en-US"/>
-                          </w:rPr>
-                          <w:t xml:space="preserve">", </w:t>
-                        </w:r>
-                        <w:proofErr w:type="spellStart"/>
-                        <w:r>
-                          <w:rPr>
-                            <w:lang w:val="en-US"/>
-                          </w:rPr>
-                          <w:t>ip</w:t>
-                        </w:r>
-                        <w:proofErr w:type="spellEnd"/>
-                        <w:r>
-                          <w:rPr>
-                            <w:lang w:val="en-US"/>
-                          </w:rPr>
-                          <w:t>: "192.168.56.14"</w:t>
-                        </w:r>
-                      </w:p>
-                      <w:p>
-                        <w:pPr>
-                          <w:rPr>
-                            <w:lang w:val="en-US"/>
-                          </w:rPr>
-                        </w:pPr>
-                        <w:r>
-                          <w:rPr>
-                            <w:lang w:val="en-US"/>
-                          </w:rPr>
-                          <w:t xml:space="preserve">  end</w:t>
-                        </w:r>
-                      </w:p>
-                      <w:p>
-                        <w:pPr>
-                          <w:rPr>
-                            <w:lang w:val="en-US"/>
-                          </w:rPr>
-                        </w:pPr>
-                        <w:r>
-                          <w:rPr>
-                            <w:lang w:val="en-US"/>
-                          </w:rPr>
-                          <w:t>end</w:t>
-                        </w:r>
-                      </w:p>
-                      <w:p>
-                        <w:pPr>
-                          <w:rPr>
-                            <w:b/>
-                            <w:lang w:val="en-US"/>
-                          </w:rPr>
-                        </w:pPr>
-                      </w:p>
-                    </w:tc>
-                  </w:tr>
-                  <w:tr>
-                    <w:tc>
-                      <w:tcPr>
-                        <w:tcW w:w="9020" w:type="dxa"/>
-                      </w:tcPr>
-                      <w:p>
-                        <w:pPr>
-                          <w:rPr>
-                            <w:b/>
-                            <w:lang w:val="en-US"/>
-                          </w:rPr>
-                        </w:pPr>
-                      </w:p>
-                      <w:p>
-                        <w:pPr>
-                          <w:rPr>
-                            <w:lang w:val="en-US"/>
-                          </w:rPr>
-                        </w:pPr>
-                        <w:r>
-                          <w:rPr>
-                            <w:b/>
-                            <w:lang w:val="en-US"/>
-                          </w:rPr>
-                          <w:t>To do</w:t>
-                        </w:r>
-                        <w:r>
-                          <w:rPr>
-                            <w:b/>
-                            <w:lang w:val="en-US"/>
-                          </w:rPr>
-                          <w:t>:</w:t>
-                        </w:r>
-                        <w:r>
-                          <w:rPr>
-                            <w:lang w:val="en-US"/>
-                          </w:rPr>
-                          <w:br/>
-                          <w:t>We will be creating Centos VM for RabbitMQ</w:t>
-                        </w:r>
-                        <w:r>
-                          <w:rPr>
-                            <w:b/>
-                            <w:lang w:val="en-US"/>
-                          </w:rPr>
-                          <w:br/>
-                        </w:r>
-                        <w:r>
-                          <w:rPr>
-                            <w:lang w:val="en-US"/>
-                          </w:rPr>
-                          <w:br/>
-                        </w:r>
-                      </w:p>
-                      <w:p>
-                        <w:pPr>
-                          <w:rPr>
-                            <w:lang w:val="en-US"/>
-                          </w:rPr>
-                        </w:pPr>
-                        <w:r>
-                          <w:rPr>
-                            <w:lang w:val="en-US"/>
-                          </w:rPr>
-                          <w:t>copy the below script inside</w:t>
-                        </w:r>
-                        <w:proofErr w:type="gramStart"/>
-                        <w:r>
-                          <w:rPr>
-                            <w:lang w:val="en-US"/>
-                          </w:rPr>
-                          <w:t xml:space="preserve"> ..</w:t>
-                        </w:r>
-                        <w:proofErr w:type="gramEnd"/>
-                        <w:r>
-                          <w:rPr>
-                            <w:lang w:val="en-US"/>
-                          </w:rPr>
-                          <w:t>\</w:t>
-                        </w:r>
-                        <w:proofErr w:type="spellStart"/>
-                        <w:r>
-                          <w:rPr>
-                            <w:lang w:val="en-US"/>
-                          </w:rPr>
-                          <w:t>Vagrant_ubuntu</w:t>
-                        </w:r>
-                        <w:proofErr w:type="spellEnd"/>
-                        <w:r>
-                          <w:rPr>
-                            <w:lang w:val="en-US"/>
-                          </w:rPr>
-                          <w:t>\vagrantfile</w:t>
-                        </w:r>
-                        <w:r>
-                          <w:rPr>
-                            <w:lang w:val="en-US"/>
-                          </w:rPr>
-                          <w:br/>
-                        </w:r>
-                        <w:r>
-                          <w:rPr>
-                            <w:noProof/>
-                          </w:rPr>
-                          <w:drawing>
-                            <wp:inline distT="0" distB="0" distL="0" distR="0" wp14:anchorId="66C617E8" wp14:editId="5890075B">
-                              <wp:extent cx="5731510" cy="1411605"/>
-                              <wp:effectExtent l="0" t="0" r="2540" b="0"/>
-                              <wp:docPr id="10" name="Picture 10"/>
-                              <wp:cNvGraphicFramePr>
-                                <a:graphicFrameLocks xmlns:a="http://schemas.openxmlformats.org/drawingml/2006/main" noChangeAspect="1"/>
-                              </wp:cNvGraphicFramePr>
-                              <a:graphic xmlns:a="http://schemas.openxmlformats.org/drawingml/2006/main">
-                                <a:graphicData uri="http://schemas.openxmlformats.org/drawingml/2006/picture">
-                                  <pic:pic xmlns:pic="http://schemas.openxmlformats.org/drawingml/2006/picture">
-                                    <pic:nvPicPr>
-                                      <pic:cNvPr id="1" name=""/>
-                                      <pic:cNvPicPr/>
-                                    </pic:nvPicPr>
-                                    <pic:blipFill>
-                                      <a:blip r:embed="rId18"/>
-                                      <a:stretch>
-                                        <a:fillRect/>
-                                      </a:stretch>
-                                    </pic:blipFill>
-                                    <pic:spPr>
-                                      <a:xfrm>
-                                        <a:off x="0" y="0"/>
-                                        <a:ext cx="5731510" cy="1411605"/>
-                                      </a:xfrm>
-                                      <a:prstGeom prst="rect">
-                                        <a:avLst/>
-                                      </a:prstGeom>
-                                    </pic:spPr>
-                                  </pic:pic>
-                                </a:graphicData>
-                              </a:graphic>
-                            </wp:inline>
-                          </w:drawing>
-                        </w:r>
-                      </w:p>
-                      <w:p>
-                        <w:pPr>
-                          <w:rPr>
-                            <w:b/>
-                            <w:lang w:val="en-US"/>
-                          </w:rPr>
-                        </w:pPr>
-                      </w:p>
-                      <w:p>
-                        <w:pPr>
-                          <w:rPr>
-                            <w:lang w:val="en-US"/>
-                          </w:rPr>
-                        </w:pPr>
-                        <w:r>
-                          <w:rPr>
-                            <w:b/>
-                            <w:lang w:val="en-US"/>
-                          </w:rPr>
-                          <w:t>Script:</w:t>
-                        </w:r>
-                        <w:r>
-                          <w:rPr>
-                            <w:lang w:val="en-US"/>
-                          </w:rPr>
-                          <w:br/>
-                        </w:r>
-                        <w:proofErr w:type="spellStart"/>
-                        <w:r>
-                          <w:rPr>
-                            <w:lang w:val="en-US"/>
-                          </w:rPr>
-                          <w:t>Vagrant.configure</w:t>
-                        </w:r>
-                        <w:proofErr w:type="spellEnd"/>
-                        <w:r>
-                          <w:rPr>
-                            <w:lang w:val="en-US"/>
-                          </w:rPr>
-                          <w:t>("2") do |config|</w:t>
-                        </w:r>
-                      </w:p>
-                      <w:p>
-                        <w:pPr>
-                          <w:rPr>
-                            <w:lang w:val="en-US"/>
-                          </w:rPr>
-                        </w:pPr>
-                        <w:r>
-                          <w:rPr>
-                            <w:lang w:val="en-US"/>
-                          </w:rPr>
-                          <w:t xml:space="preserve">  ### RabbitMQ </w:t>
-                        </w:r>
-                        <w:proofErr w:type="spellStart"/>
-                        <w:proofErr w:type="gramStart"/>
-                        <w:r>
-                          <w:rPr>
-                            <w:lang w:val="en-US"/>
-                          </w:rPr>
-                          <w:t>vm</w:t>
-                        </w:r>
-                        <w:proofErr w:type="spellEnd"/>
-                        <w:r>
-                          <w:rPr>
-                            <w:lang w:val="en-US"/>
-                          </w:rPr>
-                          <w:t xml:space="preserve">  #</w:t>
-                        </w:r>
-                        <w:proofErr w:type="gramEnd"/>
-                        <w:r>
-                          <w:rPr>
-                            <w:lang w:val="en-US"/>
-                          </w:rPr>
-                          <w:t>###</w:t>
-                        </w:r>
-                      </w:p>
-                      <w:p>
-                        <w:pPr>
-                          <w:rPr>
-                            <w:lang w:val="en-US"/>
-                          </w:rPr>
-                        </w:pPr>
-                        <w:r>
-                          <w:rPr>
-                            <w:lang w:val="en-US"/>
-                          </w:rPr>
-                          <w:t xml:space="preserve">  </w:t>
-                        </w:r>
-                        <w:proofErr w:type="spellStart"/>
-                        <w:proofErr w:type="gramStart"/>
-                        <w:r>
-                          <w:rPr>
-                            <w:lang w:val="en-US"/>
-                          </w:rPr>
-                          <w:t>config.vm.define</w:t>
-                        </w:r>
-                        <w:proofErr w:type="spellEnd"/>
-                        <w:proofErr w:type="gramEnd"/>
-                        <w:r>
-                          <w:rPr>
-                            <w:lang w:val="en-US"/>
-                          </w:rPr>
-                          <w:t xml:space="preserve"> "rmq01" do |rmq01|</w:t>
-                        </w:r>
-                      </w:p>
-                      <w:p>
-                        <w:pPr>
-                          <w:rPr>
-                            <w:lang w:val="en-US"/>
-                          </w:rPr>
-                        </w:pPr>
-                        <w:r>
-                          <w:rPr>
-                            <w:lang w:val="en-US"/>
-                          </w:rPr>
-                          <w:t xml:space="preserve">    rmq01.vm.box = "</w:t>
-                        </w:r>
-                        <w:proofErr w:type="spellStart"/>
-                        <w:r>
-                          <w:rPr>
-                            <w:lang w:val="en-US"/>
-                          </w:rPr>
-                          <w:t>geerlingguy</w:t>
-                        </w:r>
-                        <w:proofErr w:type="spellEnd"/>
-                        <w:r>
-                          <w:rPr>
-                            <w:lang w:val="en-US"/>
-                          </w:rPr>
-                          <w:t>/centos7"</w:t>
-                        </w:r>
-                      </w:p>
-                      <w:p>
-                        <w:pPr>
-                          <w:rPr>
-                            <w:lang w:val="en-US"/>
-                          </w:rPr>
-                        </w:pPr>
-                        <w:r>
-                          <w:rPr>
-                            <w:lang w:val="en-US"/>
-                          </w:rPr>
-                          <w:t xml:space="preserve">    rmq01.vm.hostname = "rmq01"</w:t>
-                        </w:r>
-                      </w:p>
-                      <w:p>
-                        <w:pPr>
-                          <w:rPr>
-                            <w:lang w:val="en-US"/>
-                          </w:rPr>
-                        </w:pPr>
-                        <w:r>
-                          <w:rPr>
-                            <w:lang w:val="en-US"/>
-                          </w:rPr>
-                          <w:t xml:space="preserve">    rmq01.vm.network "</w:t>
-                        </w:r>
-                        <w:proofErr w:type="spellStart"/>
-                        <w:r>
-                          <w:rPr>
-                            <w:lang w:val="en-US"/>
-                          </w:rPr>
-                          <w:t>private_network</w:t>
-                        </w:r>
-                        <w:proofErr w:type="spellEnd"/>
-                        <w:r>
-                          <w:rPr>
-                            <w:lang w:val="en-US"/>
-                          </w:rPr>
-                          <w:t xml:space="preserve">", </w:t>
-                        </w:r>
-                        <w:proofErr w:type="spellStart"/>
-                        <w:r>
-                          <w:rPr>
-                            <w:lang w:val="en-US"/>
-                          </w:rPr>
-                          <w:t>ip</w:t>
-                        </w:r>
-                        <w:proofErr w:type="spellEnd"/>
-                        <w:r>
-                          <w:rPr>
-                            <w:lang w:val="en-US"/>
-                          </w:rPr>
-                          <w:t>: "192.168.56.16"</w:t>
-                        </w:r>
-                      </w:p>
-                      <w:p>
-                        <w:pPr>
-                          <w:rPr>
-                            <w:lang w:val="en-US"/>
-                          </w:rPr>
-                        </w:pPr>
-                        <w:r>
-                          <w:rPr>
-                            <w:lang w:val="en-US"/>
-                          </w:rPr>
-                          <w:t xml:space="preserve">  end</w:t>
-                        </w:r>
-                      </w:p>
-                      <w:p>
-                        <w:pPr>
-                          <w:rPr>
-                            <w:lang w:val="en-US"/>
-                          </w:rPr>
-                        </w:pPr>
-                        <w:r>
-                          <w:rPr>
-                            <w:lang w:val="en-US"/>
-                          </w:rPr>
-                          <w:t>end</w:t>
-                        </w:r>
-                      </w:p>
-                      <w:p>
-                        <w:pPr>
-                          <w:rPr>
-                            <w:b/>
-                            <w:lang w:val="en-US"/>
-                          </w:rPr>
-                        </w:pPr>
-                      </w:p>
-                      <w:p>
-                        <w:pPr>
-                          <w:rPr>
-                            <w:b/>
-                            <w:lang w:val="en-US"/>
-                          </w:rPr>
-                        </w:pPr>
-                      </w:p>
-                      <w:p>
-                        <w:pPr>
-                          <w:rPr>
-                            <w:b/>
-                            <w:lang w:val="en-US"/>
-                          </w:rPr>
-                        </w:pPr>
-                      </w:p>
-                    </w:tc>
-                  </w:tr>
-                  <w:tr>
-                    <w:tc>
-                      <w:tcPr>
-                        <w:tcW w:w="9020" w:type="dxa"/>
-                      </w:tcPr>
-                      <w:p>
-                        <w:pPr>
-                          <w:rPr>
-                            <w:lang w:val="en-US"/>
-                          </w:rPr>
-                        </w:pPr>
-                        <w:r>
-                          <w:rPr>
-                            <w:b/>
-                            <w:lang w:val="en-US"/>
-                          </w:rPr>
-                          <w:t>To do</w:t>
-                        </w:r>
-                        <w:r>
-                          <w:rPr>
-                            <w:b/>
-                            <w:lang w:val="en-US"/>
-                          </w:rPr>
-                          <w:t>:</w:t>
-                        </w:r>
-                        <w:r>
-                          <w:rPr>
-                            <w:lang w:val="en-US"/>
-                          </w:rPr>
-                          <w:br/>
-                          <w:t>We will be creating Centos VM for T</w:t>
-                        </w:r>
-                        <w:r>
-                          <w:rPr>
-                            <w:lang w:val="en-US"/>
-                          </w:rPr>
-                          <w:t>omcat</w:t>
-                        </w:r>
-                        <w:r>
-                          <w:rPr>
-                            <w:b/>
-                            <w:lang w:val="en-US"/>
-                          </w:rPr>
-                          <w:br/>
-                        </w:r>
-                        <w:r>
-                          <w:rPr>
-                            <w:lang w:val="en-US"/>
-                          </w:rPr>
-                          <w:br/>
-                        </w:r>
-                        <w:r>
-                          <w:rPr>
-                            <w:lang w:val="en-US"/>
-                          </w:rPr>
-                          <w:lastRenderedPageBreak/>
-                          <w:t>copy the below script inside</w:t>
-                        </w:r>
-                        <w:proofErr w:type="gramStart"/>
-                        <w:r>
-                          <w:rPr>
-                            <w:lang w:val="en-US"/>
-                          </w:rPr>
-                          <w:t xml:space="preserve"> ..</w:t>
-                        </w:r>
-                        <w:proofErr w:type="gramEnd"/>
-                        <w:r>
-                          <w:rPr>
-                            <w:lang w:val="en-US"/>
-                          </w:rPr>
-                          <w:t>\</w:t>
-                        </w:r>
-                        <w:proofErr w:type="spellStart"/>
-                        <w:r>
-                          <w:rPr>
-                            <w:lang w:val="en-US"/>
-                          </w:rPr>
-                          <w:t>Vagrant_ubuntu</w:t>
-                        </w:r>
-                        <w:proofErr w:type="spellEnd"/>
-                        <w:r>
-                          <w:rPr>
-                            <w:lang w:val="en-US"/>
-                          </w:rPr>
-                          <w:t>\vagrantfile</w:t>
-                        </w:r>
-                        <w:r>
-                          <w:rPr>
-                            <w:lang w:val="en-US"/>
-                          </w:rPr>
-                          <w:br/>
-                        </w:r>
-                        <w:r>
-                          <w:rPr>
-                            <w:noProof/>
-                          </w:rPr>
-                          <w:drawing>
-                            <wp:inline distT="0" distB="0" distL="0" distR="0" wp14:anchorId="10A23C4D" wp14:editId="3AF011D7">
-                              <wp:extent cx="5731510" cy="1642745"/>
-                              <wp:effectExtent l="0" t="0" r="2540" b="0"/>
-                              <wp:docPr id="12" name="Picture 12"/>
-                              <wp:cNvGraphicFramePr>
-                                <a:graphicFrameLocks xmlns:a="http://schemas.openxmlformats.org/drawingml/2006/main" noChangeAspect="1"/>
-                              </wp:cNvGraphicFramePr>
-                              <a:graphic xmlns:a="http://schemas.openxmlformats.org/drawingml/2006/main">
-                                <a:graphicData uri="http://schemas.openxmlformats.org/drawingml/2006/picture">
-                                  <pic:pic xmlns:pic="http://schemas.openxmlformats.org/drawingml/2006/picture">
-                                    <pic:nvPicPr>
-                                      <pic:cNvPr id="1" name=""/>
-                                      <pic:cNvPicPr/>
-                                    </pic:nvPicPr>
-                                    <pic:blipFill>
-                                      <a:blip r:embed="rId19"/>
-                                      <a:stretch>
-                                        <a:fillRect/>
-                                      </a:stretch>
-                                    </pic:blipFill>
-                                    <pic:spPr>
-                                      <a:xfrm>
-                                        <a:off x="0" y="0"/>
-                                        <a:ext cx="5731510" cy="1642745"/>
-                                      </a:xfrm>
-                                      <a:prstGeom prst="rect">
-                                        <a:avLst/>
-                                      </a:prstGeom>
-                                    </pic:spPr>
-                                  </pic:pic>
-                                </a:graphicData>
-                              </a:graphic>
-                            </wp:inline>
-                          </w:drawing>
-                        </w:r>
-                      </w:p>
-                      <w:p>
-                        <w:pPr>
-                          <w:rPr>
-                            <w:noProof/>
-                          </w:rPr>
-                        </w:pPr>
-                      </w:p>
-                      <w:p>
-                        <w:pPr>
-                          <w:rPr>
-                            <w:lang w:val="en-US"/>
-                          </w:rPr>
-                        </w:pPr>
-                        <w:r>
-                          <w:rPr>
-                            <w:b/>
-                            <w:lang w:val="en-US"/>
-                          </w:rPr>
-                          <w:t>Script:</w:t>
-                        </w:r>
-                        <w:r>
-                          <w:rPr>
-                            <w:lang w:val="en-US"/>
-                          </w:rPr>
-                          <w:br/>
-                        </w:r>
-                        <w:proofErr w:type="spellStart"/>
-                        <w:r>
-                          <w:rPr>
-                            <w:lang w:val="en-US"/>
-                          </w:rPr>
-                          <w:t>Vagrant.configure</w:t>
-                        </w:r>
-                        <w:proofErr w:type="spellEnd"/>
-                        <w:r>
-                          <w:rPr>
-                            <w:lang w:val="en-US"/>
-                          </w:rPr>
-                          <w:t>("2") do |config|</w:t>
-                        </w:r>
-                      </w:p>
-                      <w:p>
-                        <w:pPr>
-                          <w:rPr>
-                            <w:lang w:val="en-US"/>
-                          </w:rPr>
-                        </w:pPr>
-                        <w:r>
-                          <w:rPr>
-                            <w:lang w:val="en-US"/>
-                          </w:rPr>
-                          <w:t xml:space="preserve">  ### tomcat </w:t>
-                        </w:r>
-                        <w:proofErr w:type="spellStart"/>
-                        <w:r>
-                          <w:rPr>
-                            <w:lang w:val="en-US"/>
-                          </w:rPr>
-                          <w:t>vm</w:t>
-                        </w:r>
-                        <w:proofErr w:type="spellEnd"/>
-                        <w:r>
-                          <w:rPr>
-                            <w:lang w:val="en-US"/>
-                          </w:rPr>
-                          <w:t xml:space="preserve"> ###</w:t>
-                        </w:r>
-                      </w:p>
-                      <w:p>
-                        <w:pPr>
-                          <w:rPr>
-                            <w:lang w:val="en-US"/>
-                          </w:rPr>
-                        </w:pPr>
-                        <w:r>
-                          <w:rPr>
-                            <w:lang w:val="en-US"/>
-                          </w:rPr>
-                          <w:t xml:space="preserve">  </w:t>
-                        </w:r>
-                        <w:proofErr w:type="spellStart"/>
-                        <w:proofErr w:type="gramStart"/>
-                        <w:r>
-                          <w:rPr>
-                            <w:lang w:val="en-US"/>
-                          </w:rPr>
-                          <w:t>config.vm.define</w:t>
-                        </w:r>
-                        <w:proofErr w:type="spellEnd"/>
-                        <w:proofErr w:type="gramEnd"/>
-                        <w:r>
-                          <w:rPr>
-                            <w:lang w:val="en-US"/>
-                          </w:rPr>
-                          <w:t xml:space="preserve"> "app01" do |app01|</w:t>
-                        </w:r>
-                      </w:p>
-                      <w:p>
-                        <w:pPr>
-                          <w:rPr>
-                            <w:lang w:val="en-US"/>
-                          </w:rPr>
-                        </w:pPr>
-                        <w:r>
-                          <w:rPr>
-                            <w:lang w:val="en-US"/>
-                          </w:rPr>
-                          <w:t xml:space="preserve">    app01.vm.box = "</w:t>
-                        </w:r>
-                        <w:proofErr w:type="spellStart"/>
-                        <w:r>
-                          <w:rPr>
-                            <w:lang w:val="en-US"/>
-                          </w:rPr>
-                          <w:t>geerlingguy</w:t>
-                        </w:r>
-                        <w:proofErr w:type="spellEnd"/>
-                        <w:r>
-                          <w:rPr>
-                            <w:lang w:val="en-US"/>
-                          </w:rPr>
-                          <w:t>/centos7"</w:t>
-                        </w:r>
-                      </w:p>
-                      <w:p>
-                        <w:pPr>
-                          <w:rPr>
-                            <w:lang w:val="en-US"/>
-                          </w:rPr>
-                        </w:pPr>
-                        <w:r>
-                          <w:rPr>
-                            <w:lang w:val="en-US"/>
-                          </w:rPr>
-                          <w:t xml:space="preserve">    app01.vm.hostname = "app01"</w:t>
-                        </w:r>
-                      </w:p>
-                      <w:p>
-                        <w:pPr>
-                          <w:rPr>
-                            <w:lang w:val="en-US"/>
-                          </w:rPr>
-                        </w:pPr>
-                        <w:r>
-                          <w:rPr>
-                            <w:lang w:val="en-US"/>
-                          </w:rPr>
-                          <w:t xml:space="preserve">    app01.vm.network "</w:t>
-                        </w:r>
-                        <w:proofErr w:type="spellStart"/>
-                        <w:r>
-                          <w:rPr>
-                            <w:lang w:val="en-US"/>
-                          </w:rPr>
-                          <w:t>private_network</w:t>
-                        </w:r>
-                        <w:proofErr w:type="spellEnd"/>
-                        <w:r>
-                          <w:rPr>
-                            <w:lang w:val="en-US"/>
-                          </w:rPr>
-                          <w:t xml:space="preserve">", </w:t>
-                        </w:r>
-                        <w:proofErr w:type="spellStart"/>
-                        <w:r>
-                          <w:rPr>
-                            <w:lang w:val="en-US"/>
-                          </w:rPr>
-                          <w:t>ip</w:t>
-                        </w:r>
-                        <w:proofErr w:type="spellEnd"/>
-                        <w:r>
-                          <w:rPr>
-                            <w:lang w:val="en-US"/>
-                          </w:rPr>
-                          <w:t>: "192.168.56.12"</w:t>
-                        </w:r>
-                      </w:p>
-                      <w:p>
-                        <w:pPr>
-                          <w:rPr>
-                            <w:lang w:val="en-US"/>
-                          </w:rPr>
-                        </w:pPr>
-                        <w:r>
-                          <w:rPr>
-                            <w:lang w:val="en-US"/>
-                          </w:rPr>
-                          <w:t xml:space="preserve">    app01.vm.provider "</w:t>
-                        </w:r>
-                        <w:proofErr w:type="spellStart"/>
-                        <w:r>
-                          <w:rPr>
-                            <w:lang w:val="en-US"/>
-                          </w:rPr>
-                          <w:t>virtualbox</w:t>
-                        </w:r>
-                        <w:proofErr w:type="spellEnd"/>
-                        <w:r>
-                          <w:rPr>
-                            <w:lang w:val="en-US"/>
-                          </w:rPr>
-                          <w:t>" do |</w:t>
-                        </w:r>
-                        <w:proofErr w:type="spellStart"/>
-                        <w:r>
-                          <w:rPr>
-                            <w:lang w:val="en-US"/>
-                          </w:rPr>
-                          <w:t>vb</w:t>
-                        </w:r>
-                        <w:proofErr w:type="spellEnd"/>
-                        <w:r>
-                          <w:rPr>
-                            <w:lang w:val="en-US"/>
-                          </w:rPr>
-                          <w:t>|</w:t>
-                        </w:r>
-                      </w:p>
-                      <w:p>
-                        <w:pPr>
-                          <w:rPr>
-                            <w:lang w:val="en-US"/>
-                          </w:rPr>
-                        </w:pPr>
-                        <w:r>
-                          <w:rPr>
-                            <w:lang w:val="en-US"/>
-                          </w:rPr>
-                          <w:t xml:space="preserve">          </w:t>
-                        </w:r>
-                        <w:proofErr w:type="spellStart"/>
-                        <w:proofErr w:type="gramStart"/>
-                        <w:r>
-                          <w:rPr>
-                            <w:lang w:val="en-US"/>
-                          </w:rPr>
-                          <w:t>vb.memory</w:t>
-                        </w:r>
-                        <w:proofErr w:type="spellEnd"/>
-                        <w:proofErr w:type="gramEnd"/>
-                        <w:r>
-                          <w:rPr>
-                            <w:lang w:val="en-US"/>
-                          </w:rPr>
-                          <w:t xml:space="preserve"> = "1024"</w:t>
-                        </w:r>
-                      </w:p>
-                      <w:p>
-                        <w:pPr>
-                          <w:rPr>
-                            <w:lang w:val="en-US"/>
-                          </w:rPr>
-                        </w:pPr>
-                        <w:r>
-                          <w:rPr>
-                            <w:lang w:val="en-US"/>
-                          </w:rPr>
-                          <w:tab/>
-                          <w:t xml:space="preserve">  end</w:t>
-                        </w:r>
-                      </w:p>
-                      <w:p>
-                        <w:pPr>
-                          <w:rPr>
-                            <w:lang w:val="en-US"/>
-                          </w:rPr>
-                        </w:pPr>
-                        <w:r>
-                          <w:rPr>
-                            <w:lang w:val="en-US"/>
-                          </w:rPr>
-                          <w:t xml:space="preserve">  end</w:t>
-                        </w:r>
-                      </w:p>
-                      <w:p>
-                        <w:pPr>
-                          <w:rPr>
-                            <w:b/>
-                            <w:lang w:val="en-US"/>
-                          </w:rPr>
-                        </w:pPr>
-                        <w:r>
-                          <w:rPr>
-                            <w:lang w:val="en-US"/>
-                          </w:rPr>
-                          <w:t>end</w:t>
-                        </w:r>
-                      </w:p>
-                    </w:tc>
-                  </w:tr>
-                </w:tbl>
-                <w:p>
-                  <w:pPr>
-                    <w:rPr>
-                      <w:lang w:val="en-US"/>
-                    </w:rPr>
-                  </w:pPr>
-                  <w:r>
-                    <w:rPr>
-                      <w:lang w:val="en-US"/>
-                    </w:rPr>
-                    <w:lastRenderedPageBreak/>
-                    <w:br/>
+                    <w:t>vagrant up</w:t>
                   </w:r>
                 </w:p>
               </w:tc>
@@ -3712,6 +1832,15 @@
           </w:tbl>
           <w:p>
             <w:pPr>
+              <w:ind w:left="360"/>
+              <w:rPr>
+                <w:lang w:val="en-US"/>
+              </w:rPr>
+            </w:pPr>
+          </w:p>
+          <w:p>
+            <w:pPr>
+              <w:ind w:left="360"/>
               <w:rPr>
                 <w:lang w:val="en-US"/>
               </w:rPr>
@@ -3730,7 +1859,6 @@
         <w:rPr>
           <w:lang w:val="en-US"/>
         </w:rPr>
-        <w:lastRenderedPageBreak/>
         <w:br/>
       </w:r>
       <w:r>
@@ -4158,7 +2286,6 @@
               </w:rPr>
               <w:t xml:space="preserve">vagrant box </w:t>
             </w:r>
-            <w:proofErr w:type="spellStart"/>
             <w:proofErr w:type="gramStart"/>
             <w:r>
               <w:rPr>
@@ -4174,12 +2301,10 @@
                 <w:lang w:val="en-US"/>
               </w:rPr>
             </w:pPr>
-            <w:proofErr w:type="spellEnd"/>
-            <w:r>
-              <w:rPr>
-                <w:lang w:val="en-US"/>
-              </w:rPr>
-              <w:lastRenderedPageBreak/>
+            <w:r>
+              <w:rPr>
+                <w:lang w:val="en-US"/>
+              </w:rPr>
               <w:t xml:space="preserve">Ex: </w:t>
             </w:r>
             <w:r>
@@ -4326,7 +2451,6 @@
               </w:rPr>
               <w:t xml:space="preserve">vagrant box </w:t>
             </w:r>
-            <w:proofErr w:type="spellStart"/>
             <w:proofErr w:type="gramStart"/>
             <w:r>
               <w:rPr>
@@ -4342,7 +2466,6 @@
                 <w:lang w:val="en-US"/>
               </w:rPr>
             </w:pPr>
-            <w:proofErr w:type="spellEnd"/>
             <w:r>
               <w:rPr>
                 <w:lang w:val="en-US"/>
@@ -4436,28 +2559,14 @@
               <w:rPr>
                 <w:lang w:val="en-US"/>
               </w:rPr>
-              <w:t>/.</w:t>
-            </w:r>
-            <w:proofErr w:type="spellStart"/>
-            <w:r>
-              <w:rPr>
-                <w:lang w:val="en-US"/>
-              </w:rPr>
-              <w:t>vagrant</w:t>
+              <w:t>/.vagrant</w:t>
             </w:r>
             <w:proofErr w:type="gramEnd"/>
             <w:r>
               <w:rPr>
                 <w:lang w:val="en-US"/>
               </w:rPr>
-              <w:t>.d</w:t>
-            </w:r>
-            <w:proofErr w:type="spellEnd"/>
-            <w:r>
-              <w:rPr>
-                <w:lang w:val="en-US"/>
-              </w:rPr>
-              <w:t>/boxes</w:t>
+              <w:t>.d/boxes</w:t>
             </w:r>
           </w:p>
           <w:p>
@@ -4672,42 +2781,14 @@
               <w:rPr>
                 <w:lang w:val="en-US"/>
               </w:rPr>
-              <w:t xml:space="preserve">vagrant </w:t>
-            </w:r>
-            <w:proofErr w:type="spellStart"/>
-            <w:r>
-              <w:rPr>
-                <w:lang w:val="en-US"/>
-              </w:rPr>
-              <w:t>ssh</w:t>
-            </w:r>
-            <w:proofErr w:type="spellEnd"/>
-            <w:r>
-              <w:rPr>
-                <w:lang w:val="en-US"/>
-              </w:rPr>
-              <w:t xml:space="preserve"> &lt;Hostname or IP&gt;</w:t>
+              <w:t>vagrant ssh &lt;Hostname or IP&gt;</w:t>
             </w:r>
             <w:r>
               <w:rPr>
                 <w:lang w:val="en-US"/>
               </w:rPr>
               <w:br/>
-              <w:t xml:space="preserve">Ex: vagrant </w:t>
-            </w:r>
-            <w:proofErr w:type="spellStart"/>
-            <w:r>
-              <w:rPr>
-                <w:lang w:val="en-US"/>
-              </w:rPr>
-              <w:t>ssh</w:t>
-            </w:r>
-            <w:proofErr w:type="spellEnd"/>
-            <w:r>
-              <w:rPr>
-                <w:lang w:val="en-US"/>
-              </w:rPr>
-              <w:t xml:space="preserve"> app01</w:t>
+              <w:t>Ex: vagrant ssh app01</w:t>
             </w:r>
           </w:p>
         </w:tc>
@@ -4730,6 +2811,7 @@
         <w:rPr>
           <w:lang w:val="en-US"/>
         </w:rPr>
+        <w:lastRenderedPageBreak/>
         <w:t xml:space="preserve">4. </w:t>
       </w:r>
       <w:r>
@@ -4763,21 +2845,7 @@
               <w:rPr>
                 <w:lang w:val="en-US"/>
               </w:rPr>
-              <w:t xml:space="preserve">vagrant </w:t>
-            </w:r>
-            <w:proofErr w:type="spellStart"/>
-            <w:r>
-              <w:rPr>
-                <w:lang w:val="en-US"/>
-              </w:rPr>
-              <w:t>ssh</w:t>
-            </w:r>
-            <w:proofErr w:type="spellEnd"/>
-            <w:r>
-              <w:rPr>
-                <w:lang w:val="en-US"/>
-              </w:rPr>
-              <w:t>-config</w:t>
+              <w:t>vagrant ssh-config</w:t>
             </w:r>
             <w:r>
               <w:rPr>
@@ -4931,7 +2999,6 @@
         <w:rPr>
           <w:lang w:val="en-US"/>
         </w:rPr>
-        <w:lastRenderedPageBreak/>
         <w:t>7</w:t>
       </w:r>
       <w:r>
@@ -5409,16 +3476,8 @@
               <w:rPr>
                 <w:lang w:val="en-US"/>
               </w:rPr>
-              <w:t xml:space="preserve">vagrant plugin install </w:t>
-            </w:r>
-            <w:proofErr w:type="spellStart"/>
-            <w:r>
-              <w:rPr>
-                <w:lang w:val="en-US"/>
-              </w:rPr>
-              <w:t>myplugin</w:t>
-            </w:r>
-            <w:proofErr w:type="spellEnd"/>
+              <w:t>vagrant plugin install myplugin</w:t>
+            </w:r>
           </w:p>
         </w:tc>
       </w:tr>
@@ -5508,6 +3567,7 @@
         <w:rPr>
           <w:lang w:val="en-US"/>
         </w:rPr>
+        <w:lastRenderedPageBreak/>
         <w:t>15</w:t>
       </w:r>
       <w:r>
@@ -5716,16 +3776,8 @@
               <w:rPr>
                 <w:lang w:val="en-US"/>
               </w:rPr>
-              <w:t xml:space="preserve">vagrant plugin </w:t>
-            </w:r>
-            <w:proofErr w:type="gramStart"/>
-            <w:r>
-              <w:rPr>
-                <w:lang w:val="en-US"/>
-              </w:rPr>
-              <w:t>uninstall</w:t>
-            </w:r>
-            <w:proofErr w:type="gramEnd"/>
+              <w:t>vagrant plugin uninstall</w:t>
+            </w:r>
             <w:r>
               <w:rPr>
                 <w:lang w:val="en-US"/>
@@ -5737,16 +3789,8 @@
               <w:rPr>
                 <w:lang w:val="en-US"/>
               </w:rPr>
-              <w:t xml:space="preserve">vagrant plugin uninstall </w:t>
-            </w:r>
-            <w:proofErr w:type="spellStart"/>
-            <w:r>
-              <w:rPr>
-                <w:lang w:val="en-US"/>
-              </w:rPr>
-              <w:t>myplugin</w:t>
-            </w:r>
-            <w:proofErr w:type="spellEnd"/>
+              <w:t>vagrant plugin uninstall myplugin</w:t>
+            </w:r>
           </w:p>
         </w:tc>
       </w:tr>
@@ -5768,7 +3812,6 @@
         <w:rPr>
           <w:lang w:val="en-US"/>
         </w:rPr>
-        <w:lastRenderedPageBreak/>
         <w:t>2</w:t>
       </w:r>
       <w:r>
@@ -5804,65 +3847,25 @@
                 <w:lang w:val="en-US"/>
               </w:rPr>
             </w:pPr>
-            <w:proofErr w:type="spellStart"/>
-            <w:r>
-              <w:rPr>
-                <w:lang w:val="en-US"/>
-              </w:rPr>
-              <w:t>v</w:t>
-            </w:r>
-            <w:bookmarkStart w:id="0" w:name="_GoBack"/>
-            <w:bookmarkEnd w:id="0"/>
-            <w:r>
-              <w:rPr>
-                <w:lang w:val="en-US"/>
-              </w:rPr>
-              <w:t>boxmanage</w:t>
-            </w:r>
-            <w:proofErr w:type="spellEnd"/>
-            <w:r>
-              <w:rPr>
-                <w:lang w:val="en-US"/>
-              </w:rPr>
-              <w:t xml:space="preserve"> list </w:t>
-            </w:r>
-            <w:proofErr w:type="spellStart"/>
-            <w:r>
-              <w:rPr>
-                <w:lang w:val="en-US"/>
-              </w:rPr>
-              <w:t>vms</w:t>
-            </w:r>
-            <w:proofErr w:type="spellEnd"/>
-          </w:p>
-          <w:p>
-            <w:pPr>
-              <w:rPr>
-                <w:lang w:val="en-US"/>
-              </w:rPr>
-            </w:pPr>
-            <w:proofErr w:type="spellStart"/>
-            <w:r>
-              <w:rPr>
-                <w:lang w:val="en-US"/>
-              </w:rPr>
-              <w:t>vboxmanage</w:t>
-            </w:r>
-            <w:proofErr w:type="spellEnd"/>
-            <w:r>
-              <w:rPr>
-                <w:lang w:val="en-US"/>
-              </w:rPr>
-              <w:t xml:space="preserve"> list </w:t>
-            </w:r>
-            <w:proofErr w:type="spellStart"/>
-            <w:r>
-              <w:rPr>
-                <w:lang w:val="en-US"/>
-              </w:rPr>
-              <w:t>runningvms</w:t>
-            </w:r>
-            <w:proofErr w:type="spellEnd"/>
+            <w:r>
+              <w:rPr>
+                <w:lang w:val="en-US"/>
+              </w:rPr>
+              <w:t>vboxmanage list vms</w:t>
+            </w:r>
+          </w:p>
+          <w:p>
+            <w:pPr>
+              <w:rPr>
+                <w:lang w:val="en-US"/>
+              </w:rPr>
+            </w:pPr>
+            <w:r>
+              <w:rPr>
+                <w:lang w:val="en-US"/>
+              </w:rPr>
+              <w:t>vboxmanage list runningvms</w:t>
+            </w:r>
           </w:p>
         </w:tc>
       </w:tr>
@@ -5876,24 +3879,6 @@
     </w:p>
     <w:p>
       <w:pPr>
-        <w:rPr>
-          <w:lang w:val="en-US"/>
-        </w:rPr>
-      </w:pPr>
-    </w:p>
-    <w:p>
-      <w:pPr>
-        <w:rPr>
-          <w:lang w:val="en-US"/>
-        </w:rPr>
-      </w:pPr>
-      <w:r>
-        <w:rPr>
-          <w:lang w:val="en-US"/>
-        </w:rPr>
-        <w:br/>
-      </w:r>
-      <w:r>
         <w:rPr>
           <w:b/>
           <w:color w:val="4472C4" w:themeColor="accent1"/>
@@ -5911,8 +3896,7 @@
             <w14:round/>
           </w14:textOutline>
         </w:rPr>
-        <w:t xml:space="preserve">Vagrant </w:t>
-      </w:r>
+      </w:pPr>
       <w:r>
         <w:rPr>
           <w:b/>
@@ -5931,7 +3915,7 @@
             <w14:round/>
           </w14:textOutline>
         </w:rPr>
-        <w:t>Manuals:</w:t>
+        <w:t xml:space="preserve">Vagrant </w:t>
       </w:r>
       <w:r>
         <w:rPr>
@@ -5951,7 +3935,87 @@
             <w14:round/>
           </w14:textOutline>
         </w:rPr>
+        <w:t>Plugins</w:t>
+      </w:r>
+      <w:r>
+        <w:rPr>
+          <w:b/>
+          <w:color w:val="4472C4" w:themeColor="accent1"/>
+          <w:sz w:val="26"/>
+          <w:szCs w:val="26"/>
+          <w:lang w:val="en-US"/>
+          <w14:shadow w14:blurRad="38100" w14:dist="25400" w14:dir="5400000" w14:sx="100000" w14:sy="100000" w14:kx="0" w14:ky="0" w14:algn="ctr">
+            <w14:srgbClr w14:val="6E747A">
+              <w14:alpha w14:val="57000"/>
+            </w14:srgbClr>
+          </w14:shadow>
+          <w14:textOutline w14:w="0" w14:cap="flat" w14:cmpd="sng" w14:algn="ctr">
+            <w14:noFill/>
+            <w14:prstDash w14:val="solid"/>
+            <w14:round/>
+          </w14:textOutline>
+        </w:rPr>
+        <w:t>:</w:t>
+      </w:r>
+    </w:p>
+    <w:p>
+      <w:pPr>
+        <w:rPr>
+          <w:lang w:val="en-US"/>
+        </w:rPr>
+      </w:pPr>
+      <w:r>
+        <w:rPr>
+          <w:lang w:val="en-US"/>
+        </w:rPr>
+        <w:t>Plugins are add-ons to enhance functionality of a tool</w:t>
+      </w:r>
+      <w:r>
+        <w:rPr>
+          <w:lang w:val="en-US"/>
+        </w:rPr>
         <w:br/>
+      </w:r>
+      <w:r>
+        <w:rPr>
+          <w:lang w:val="en-US"/>
+        </w:rPr>
+        <w:t xml:space="preserve">Available Plugins: </w:t>
+      </w:r>
+      <w:hyperlink r:id="rId14" w:history="1">
+        <w:r>
+          <w:rPr>
+            <w:rStyle w:val="Hyperlink"/>
+            <w:lang w:val="en-US"/>
+          </w:rPr>
+          <w:t>https://github.com/hashicorp/vagrant/wiki/Available-Vagrant-Plugins</w:t>
+        </w:r>
+      </w:hyperlink>
+    </w:p>
+    <w:p>
+      <w:pPr>
+        <w:rPr>
+          <w:lang w:val="en-US"/>
+        </w:rPr>
+      </w:pPr>
+      <w:r>
+        <w:rPr>
+          <w:lang w:val="en-US"/>
+        </w:rPr>
+        <w:br/>
+        <w:t>1</w:t>
+      </w:r>
+      <w:r>
+        <w:rPr>
+          <w:lang w:val="en-US"/>
+        </w:rPr>
+        <w:t xml:space="preserve">. </w:t>
+      </w:r>
+      <w:r>
+        <w:rPr>
+          <w:lang w:val="en-US"/>
+        </w:rPr>
+        <w:t>to see subcommands and options</w:t>
       </w:r>
     </w:p>
     <w:tbl>
@@ -5971,6 +4035,922 @@
           <w:p>
             <w:pPr>
               <w:rPr>
+                <w:lang w:val="en-US"/>
+              </w:rPr>
+            </w:pPr>
+            <w:r>
+              <w:rPr>
+                <w:lang w:val="en-US"/>
+              </w:rPr>
+              <w:t xml:space="preserve">vagrant plugin </w:t>
+            </w:r>
+            <w:r>
+              <w:rPr>
+                <w:lang w:val="en-US"/>
+              </w:rPr>
+              <w:t>–</w:t>
+            </w:r>
+            <w:r>
+              <w:rPr>
+                <w:lang w:val="en-US"/>
+              </w:rPr>
+              <w:t>help</w:t>
+            </w:r>
+          </w:p>
+        </w:tc>
+      </w:tr>
+    </w:tbl>
+    <w:p>
+      <w:pPr>
+        <w:rPr>
+          <w:lang w:val="en-US"/>
+        </w:rPr>
+      </w:pPr>
+    </w:p>
+    <w:p>
+      <w:pPr>
+        <w:rPr>
+          <w:lang w:val="en-US"/>
+        </w:rPr>
+      </w:pPr>
+      <w:r>
+        <w:rPr>
+          <w:lang w:val="en-US"/>
+        </w:rPr>
+        <w:t xml:space="preserve">2. </w:t>
+      </w:r>
+      <w:r>
+        <w:rPr>
+          <w:lang w:val="en-US"/>
+        </w:rPr>
+        <w:t>to list all installed plugins</w:t>
+      </w:r>
+    </w:p>
+    <w:tbl>
+      <w:tblPr>
+        <w:tblStyle w:val="TableGrid"/>
+        <w:tblW w:w="0" w:type="auto"/>
+        <w:tblLook w:val="04A0" w:firstRow="1" w:lastRow="0" w:firstColumn="1" w:lastColumn="0" w:noHBand="0" w:noVBand="1"/>
+      </w:tblPr>
+      <w:tblGrid>
+        <w:gridCol w:w="9016"/>
+      </w:tblGrid>
+      <w:tr>
+        <w:tc>
+          <w:tcPr>
+            <w:tcW w:w="9016" w:type="dxa"/>
+          </w:tcPr>
+          <w:p>
+            <w:pPr>
+              <w:rPr>
+                <w:lang w:val="en-US"/>
+              </w:rPr>
+            </w:pPr>
+            <w:r>
+              <w:rPr>
+                <w:lang w:val="en-US"/>
+              </w:rPr>
+              <w:t>vagrant plugin list</w:t>
+            </w:r>
+          </w:p>
+        </w:tc>
+      </w:tr>
+    </w:tbl>
+    <w:p>
+      <w:pPr>
+        <w:rPr>
+          <w:lang w:val="en-US"/>
+        </w:rPr>
+      </w:pPr>
+    </w:p>
+    <w:p>
+      <w:pPr>
+        <w:rPr>
+          <w:lang w:val="en-US"/>
+        </w:rPr>
+      </w:pPr>
+      <w:r>
+        <w:rPr>
+          <w:lang w:val="en-US"/>
+        </w:rPr>
+        <w:t>3</w:t>
+      </w:r>
+      <w:r>
+        <w:rPr>
+          <w:lang w:val="en-US"/>
+        </w:rPr>
+        <w:t xml:space="preserve">. </w:t>
+      </w:r>
+      <w:r>
+        <w:rPr>
+          <w:lang w:val="en-US"/>
+        </w:rPr>
+        <w:t>to install a plugin</w:t>
+      </w:r>
+    </w:p>
+    <w:tbl>
+      <w:tblPr>
+        <w:tblStyle w:val="TableGrid"/>
+        <w:tblW w:w="0" w:type="auto"/>
+        <w:tblLook w:val="04A0" w:firstRow="1" w:lastRow="0" w:firstColumn="1" w:lastColumn="0" w:noHBand="0" w:noVBand="1"/>
+      </w:tblPr>
+      <w:tblGrid>
+        <w:gridCol w:w="9016"/>
+      </w:tblGrid>
+      <w:tr>
+        <w:tc>
+          <w:tcPr>
+            <w:tcW w:w="9016" w:type="dxa"/>
+          </w:tcPr>
+          <w:p>
+            <w:pPr>
+              <w:rPr>
+                <w:lang w:val="en-US"/>
+              </w:rPr>
+            </w:pPr>
+            <w:r>
+              <w:rPr>
+                <w:lang w:val="en-US"/>
+              </w:rPr>
+              <w:t>vagrant plugin install</w:t>
+            </w:r>
+            <w:r>
+              <w:rPr>
+                <w:lang w:val="en-US"/>
+              </w:rPr>
+              <w:t xml:space="preserve"> &lt;plugin name&gt;</w:t>
+            </w:r>
+            <w:r>
+              <w:rPr>
+                <w:lang w:val="en-US"/>
+              </w:rPr>
+              <w:br/>
+              <w:t xml:space="preserve">Ex: </w:t>
+            </w:r>
+            <w:r>
+              <w:rPr>
+                <w:lang w:val="en-US"/>
+              </w:rPr>
+              <w:t xml:space="preserve">vagrant plugin </w:t>
+            </w:r>
+            <w:proofErr w:type="gramStart"/>
+            <w:r>
+              <w:rPr>
+                <w:lang w:val="en-US"/>
+              </w:rPr>
+              <w:t>install</w:t>
+            </w:r>
+            <w:proofErr w:type="gramEnd"/>
+            <w:r>
+              <w:rPr>
+                <w:lang w:val="en-US"/>
+              </w:rPr>
+              <w:t xml:space="preserve"> vbinfo</w:t>
+            </w:r>
+          </w:p>
+        </w:tc>
+      </w:tr>
+    </w:tbl>
+    <w:p>
+      <w:pPr>
+        <w:rPr>
+          <w:lang w:val="en-US"/>
+        </w:rPr>
+      </w:pPr>
+    </w:p>
+    <w:p>
+      <w:pPr>
+        <w:rPr>
+          <w:lang w:val="en-US"/>
+        </w:rPr>
+      </w:pPr>
+      <w:r>
+        <w:rPr>
+          <w:lang w:val="en-US"/>
+        </w:rPr>
+        <w:t>4</w:t>
+      </w:r>
+      <w:r>
+        <w:rPr>
+          <w:lang w:val="en-US"/>
+        </w:rPr>
+        <w:t xml:space="preserve">. </w:t>
+      </w:r>
+      <w:r>
+        <w:rPr>
+          <w:lang w:val="en-US"/>
+        </w:rPr>
+        <w:t>to use the plugin</w:t>
+      </w:r>
+    </w:p>
+    <w:tbl>
+      <w:tblPr>
+        <w:tblStyle w:val="TableGrid"/>
+        <w:tblW w:w="0" w:type="auto"/>
+        <w:tblLook w:val="04A0" w:firstRow="1" w:lastRow="0" w:firstColumn="1" w:lastColumn="0" w:noHBand="0" w:noVBand="1"/>
+      </w:tblPr>
+      <w:tblGrid>
+        <w:gridCol w:w="9016"/>
+      </w:tblGrid>
+      <w:tr>
+        <w:tc>
+          <w:tcPr>
+            <w:tcW w:w="9016" w:type="dxa"/>
+          </w:tcPr>
+          <w:p>
+            <w:pPr>
+              <w:rPr>
+                <w:lang w:val="en-US"/>
+              </w:rPr>
+            </w:pPr>
+            <w:r>
+              <w:rPr>
+                <w:lang w:val="en-US"/>
+              </w:rPr>
+              <w:t>vagrant vbinfo</w:t>
+            </w:r>
+          </w:p>
+        </w:tc>
+      </w:tr>
+    </w:tbl>
+    <w:p>
+      <w:pPr>
+        <w:rPr>
+          <w:lang w:val="en-US"/>
+        </w:rPr>
+      </w:pPr>
+    </w:p>
+    <w:p>
+      <w:pPr>
+        <w:rPr>
+          <w:lang w:val="en-US"/>
+        </w:rPr>
+      </w:pPr>
+      <w:r>
+        <w:rPr>
+          <w:lang w:val="en-US"/>
+        </w:rPr>
+        <w:t>5</w:t>
+      </w:r>
+      <w:r>
+        <w:rPr>
+          <w:lang w:val="en-US"/>
+        </w:rPr>
+        <w:t xml:space="preserve">. </w:t>
+      </w:r>
+      <w:r>
+        <w:rPr>
+          <w:lang w:val="en-US"/>
+        </w:rPr>
+        <w:t>to update a plugin</w:t>
+      </w:r>
+    </w:p>
+    <w:tbl>
+      <w:tblPr>
+        <w:tblStyle w:val="TableGrid"/>
+        <w:tblW w:w="0" w:type="auto"/>
+        <w:tblLook w:val="04A0" w:firstRow="1" w:lastRow="0" w:firstColumn="1" w:lastColumn="0" w:noHBand="0" w:noVBand="1"/>
+      </w:tblPr>
+      <w:tblGrid>
+        <w:gridCol w:w="9016"/>
+      </w:tblGrid>
+      <w:tr>
+        <w:tc>
+          <w:tcPr>
+            <w:tcW w:w="9016" w:type="dxa"/>
+          </w:tcPr>
+          <w:p>
+            <w:pPr>
+              <w:rPr>
+                <w:lang w:val="en-US"/>
+              </w:rPr>
+            </w:pPr>
+            <w:r>
+              <w:rPr>
+                <w:lang w:val="en-US"/>
+              </w:rPr>
+              <w:t xml:space="preserve">vagrant plugin update </w:t>
+            </w:r>
+            <w:r>
+              <w:rPr>
+                <w:lang w:val="en-US"/>
+              </w:rPr>
+              <w:br/>
+            </w:r>
+            <w:r>
+              <w:rPr>
+                <w:lang w:val="en-US"/>
+              </w:rPr>
+              <w:t xml:space="preserve">vagrant plugin update </w:t>
+            </w:r>
+            <w:r>
+              <w:rPr>
+                <w:lang w:val="en-US"/>
+              </w:rPr>
+              <w:t xml:space="preserve"> </w:t>
+            </w:r>
+            <w:r>
+              <w:rPr>
+                <w:lang w:val="en-US"/>
+              </w:rPr>
+              <w:t>&lt;plugin name&gt;</w:t>
+            </w:r>
+            <w:r>
+              <w:rPr>
+                <w:lang w:val="en-US"/>
+              </w:rPr>
+              <w:br/>
+              <w:t xml:space="preserve">Ex: </w:t>
+            </w:r>
+            <w:r>
+              <w:rPr>
+                <w:lang w:val="en-US"/>
+              </w:rPr>
+              <w:t>vagrant plugin update vbinf</w:t>
+            </w:r>
+            <w:r>
+              <w:rPr>
+                <w:lang w:val="en-US"/>
+              </w:rPr>
+              <w:t>o</w:t>
+            </w:r>
+          </w:p>
+        </w:tc>
+      </w:tr>
+    </w:tbl>
+    <w:p>
+      <w:pPr>
+        <w:rPr>
+          <w:lang w:val="en-US"/>
+        </w:rPr>
+      </w:pPr>
+    </w:p>
+    <w:p>
+      <w:pPr>
+        <w:rPr>
+          <w:lang w:val="en-US"/>
+        </w:rPr>
+      </w:pPr>
+      <w:r>
+        <w:rPr>
+          <w:lang w:val="en-US"/>
+        </w:rPr>
+        <w:t>6</w:t>
+      </w:r>
+      <w:r>
+        <w:rPr>
+          <w:lang w:val="en-US"/>
+        </w:rPr>
+        <w:t xml:space="preserve">. </w:t>
+      </w:r>
+      <w:r>
+        <w:rPr>
+          <w:lang w:val="en-US"/>
+        </w:rPr>
+        <w:t>to repair installed plugins in case of error</w:t>
+      </w:r>
+    </w:p>
+    <w:tbl>
+      <w:tblPr>
+        <w:tblStyle w:val="TableGrid"/>
+        <w:tblW w:w="0" w:type="auto"/>
+        <w:tblLook w:val="04A0" w:firstRow="1" w:lastRow="0" w:firstColumn="1" w:lastColumn="0" w:noHBand="0" w:noVBand="1"/>
+      </w:tblPr>
+      <w:tblGrid>
+        <w:gridCol w:w="9016"/>
+      </w:tblGrid>
+      <w:tr>
+        <w:tc>
+          <w:tcPr>
+            <w:tcW w:w="9016" w:type="dxa"/>
+          </w:tcPr>
+          <w:p>
+            <w:pPr>
+              <w:rPr>
+                <w:lang w:val="en-US"/>
+              </w:rPr>
+            </w:pPr>
+            <w:r>
+              <w:rPr>
+                <w:lang w:val="en-US"/>
+              </w:rPr>
+              <w:lastRenderedPageBreak/>
+              <w:t>vagrant plugin repair</w:t>
+            </w:r>
+          </w:p>
+        </w:tc>
+      </w:tr>
+    </w:tbl>
+    <w:p>
+      <w:pPr>
+        <w:rPr>
+          <w:lang w:val="en-US"/>
+        </w:rPr>
+      </w:pPr>
+    </w:p>
+    <w:p>
+      <w:pPr>
+        <w:rPr>
+          <w:lang w:val="en-US"/>
+        </w:rPr>
+      </w:pPr>
+      <w:r>
+        <w:rPr>
+          <w:lang w:val="en-US"/>
+        </w:rPr>
+        <w:t>7</w:t>
+      </w:r>
+      <w:r>
+        <w:rPr>
+          <w:lang w:val="en-US"/>
+        </w:rPr>
+        <w:t xml:space="preserve">. </w:t>
+      </w:r>
+      <w:r>
+        <w:rPr>
+          <w:lang w:val="en-US"/>
+        </w:rPr>
+        <w:t>to associate the plugin with a license file</w:t>
+      </w:r>
+    </w:p>
+    <w:tbl>
+      <w:tblPr>
+        <w:tblStyle w:val="TableGrid"/>
+        <w:tblW w:w="0" w:type="auto"/>
+        <w:tblLook w:val="04A0" w:firstRow="1" w:lastRow="0" w:firstColumn="1" w:lastColumn="0" w:noHBand="0" w:noVBand="1"/>
+      </w:tblPr>
+      <w:tblGrid>
+        <w:gridCol w:w="9016"/>
+      </w:tblGrid>
+      <w:tr>
+        <w:tc>
+          <w:tcPr>
+            <w:tcW w:w="9016" w:type="dxa"/>
+          </w:tcPr>
+          <w:p>
+            <w:pPr>
+              <w:rPr>
+                <w:lang w:val="en-US"/>
+              </w:rPr>
+            </w:pPr>
+            <w:r>
+              <w:rPr>
+                <w:lang w:val="en-US"/>
+              </w:rPr>
+              <w:t>vagrant plugin license [</w:t>
+            </w:r>
+            <w:proofErr w:type="spellStart"/>
+            <w:r>
+              <w:rPr>
+                <w:lang w:val="en-US"/>
+              </w:rPr>
+              <w:t>license_file</w:t>
+            </w:r>
+            <w:bookmarkStart w:id="0" w:name="_GoBack"/>
+            <w:bookmarkEnd w:id="0"/>
+            <w:proofErr w:type="spellEnd"/>
+          </w:p>
+        </w:tc>
+      </w:tr>
+    </w:tbl>
+    <w:p>
+      <w:pPr>
+        <w:rPr>
+          <w:lang w:val="en-US"/>
+        </w:rPr>
+      </w:pPr>
+    </w:p>
+    <w:p>
+      <w:pPr>
+        <w:rPr>
+          <w:lang w:val="en-US"/>
+        </w:rPr>
+      </w:pPr>
+      <w:r>
+        <w:rPr>
+          <w:lang w:val="en-US"/>
+        </w:rPr>
+        <w:t xml:space="preserve">8. </w:t>
+      </w:r>
+      <w:r>
+        <w:rPr>
+          <w:lang w:val="en-US"/>
+        </w:rPr>
+        <w:t>to remove plugin</w:t>
+      </w:r>
+    </w:p>
+    <w:tbl>
+      <w:tblPr>
+        <w:tblStyle w:val="TableGrid"/>
+        <w:tblW w:w="0" w:type="auto"/>
+        <w:tblLook w:val="04A0" w:firstRow="1" w:lastRow="0" w:firstColumn="1" w:lastColumn="0" w:noHBand="0" w:noVBand="1"/>
+      </w:tblPr>
+      <w:tblGrid>
+        <w:gridCol w:w="9016"/>
+      </w:tblGrid>
+      <w:tr>
+        <w:tc>
+          <w:tcPr>
+            <w:tcW w:w="9016" w:type="dxa"/>
+          </w:tcPr>
+          <w:p>
+            <w:pPr>
+              <w:rPr>
+                <w:lang w:val="en-US"/>
+              </w:rPr>
+            </w:pPr>
+            <w:r>
+              <w:rPr>
+                <w:lang w:val="en-US"/>
+              </w:rPr>
+              <w:t xml:space="preserve">vagrant plugin </w:t>
+            </w:r>
+            <w:proofErr w:type="gramStart"/>
+            <w:r>
+              <w:rPr>
+                <w:lang w:val="en-US"/>
+              </w:rPr>
+              <w:t>uninstall</w:t>
+            </w:r>
+            <w:proofErr w:type="gramEnd"/>
+            <w:r>
+              <w:rPr>
+                <w:lang w:val="en-US"/>
+              </w:rPr>
+              <w:t xml:space="preserve"> </w:t>
+            </w:r>
+            <w:r>
+              <w:rPr>
+                <w:lang w:val="en-US"/>
+              </w:rPr>
+              <w:t>&lt;plugin name&gt;</w:t>
+            </w:r>
+            <w:r>
+              <w:rPr>
+                <w:lang w:val="en-US"/>
+              </w:rPr>
+              <w:br/>
+              <w:t xml:space="preserve">Ex: </w:t>
+            </w:r>
+            <w:r>
+              <w:rPr>
+                <w:lang w:val="en-US"/>
+              </w:rPr>
+              <w:t>vagrant plugin uninstall vbinfo</w:t>
+            </w:r>
+          </w:p>
+        </w:tc>
+      </w:tr>
+    </w:tbl>
+    <w:p>
+      <w:pPr>
+        <w:rPr>
+          <w:lang w:val="en-US"/>
+        </w:rPr>
+      </w:pPr>
+    </w:p>
+    <w:p>
+      <w:pPr>
+        <w:rPr>
+          <w:lang w:val="en-US"/>
+        </w:rPr>
+      </w:pPr>
+      <w:r>
+        <w:rPr>
+          <w:lang w:val="en-US"/>
+        </w:rPr>
+        <w:t>9</w:t>
+      </w:r>
+      <w:r>
+        <w:rPr>
+          <w:lang w:val="en-US"/>
+        </w:rPr>
+        <w:t xml:space="preserve">. </w:t>
+      </w:r>
+      <w:r>
+        <w:rPr>
+          <w:lang w:val="en-US"/>
+        </w:rPr>
+        <w:t>to delete all plugins</w:t>
+      </w:r>
+    </w:p>
+    <w:tbl>
+      <w:tblPr>
+        <w:tblStyle w:val="TableGrid"/>
+        <w:tblW w:w="0" w:type="auto"/>
+        <w:tblLook w:val="04A0" w:firstRow="1" w:lastRow="0" w:firstColumn="1" w:lastColumn="0" w:noHBand="0" w:noVBand="1"/>
+      </w:tblPr>
+      <w:tblGrid>
+        <w:gridCol w:w="9016"/>
+      </w:tblGrid>
+      <w:tr>
+        <w:tc>
+          <w:tcPr>
+            <w:tcW w:w="9016" w:type="dxa"/>
+          </w:tcPr>
+          <w:p>
+            <w:pPr>
+              <w:rPr>
+                <w:lang w:val="en-US"/>
+              </w:rPr>
+            </w:pPr>
+            <w:r>
+              <w:rPr>
+                <w:lang w:val="en-US"/>
+              </w:rPr>
+              <w:t xml:space="preserve">vagrant plugin </w:t>
+            </w:r>
+            <w:proofErr w:type="gramStart"/>
+            <w:r>
+              <w:rPr>
+                <w:lang w:val="en-US"/>
+              </w:rPr>
+              <w:t>expunge</w:t>
+            </w:r>
+            <w:proofErr w:type="gramEnd"/>
+          </w:p>
+        </w:tc>
+      </w:tr>
+    </w:tbl>
+    <w:p>
+      <w:pPr>
+        <w:rPr>
+          <w:lang w:val="en-US"/>
+        </w:rPr>
+      </w:pPr>
+    </w:p>
+    <w:p>
+      <w:pPr>
+        <w:rPr>
+          <w:lang w:val="en-US"/>
+        </w:rPr>
+      </w:pPr>
+      <w:r>
+        <w:rPr>
+          <w:lang w:val="en-US"/>
+        </w:rPr>
+        <w:t>10</w:t>
+      </w:r>
+      <w:r>
+        <w:rPr>
+          <w:lang w:val="en-US"/>
+        </w:rPr>
+        <w:t xml:space="preserve">. </w:t>
+      </w:r>
+      <w:r>
+        <w:rPr>
+          <w:lang w:val="en-US"/>
+        </w:rPr>
+        <w:t>to reinstall all expunged plugins</w:t>
+      </w:r>
+    </w:p>
+    <w:tbl>
+      <w:tblPr>
+        <w:tblStyle w:val="TableGrid"/>
+        <w:tblW w:w="0" w:type="auto"/>
+        <w:tblLook w:val="04A0" w:firstRow="1" w:lastRow="0" w:firstColumn="1" w:lastColumn="0" w:noHBand="0" w:noVBand="1"/>
+      </w:tblPr>
+      <w:tblGrid>
+        <w:gridCol w:w="9016"/>
+      </w:tblGrid>
+      <w:tr>
+        <w:tc>
+          <w:tcPr>
+            <w:tcW w:w="9016" w:type="dxa"/>
+          </w:tcPr>
+          <w:p>
+            <w:pPr>
+              <w:rPr>
+                <w:lang w:val="en-US"/>
+              </w:rPr>
+            </w:pPr>
+            <w:r>
+              <w:rPr>
+                <w:lang w:val="en-US"/>
+              </w:rPr>
+              <w:t xml:space="preserve">vagrant plugin </w:t>
+            </w:r>
+            <w:proofErr w:type="gramStart"/>
+            <w:r>
+              <w:rPr>
+                <w:lang w:val="en-US"/>
+              </w:rPr>
+              <w:t>expunge</w:t>
+            </w:r>
+            <w:proofErr w:type="gramEnd"/>
+            <w:r>
+              <w:rPr>
+                <w:lang w:val="en-US"/>
+              </w:rPr>
+              <w:t xml:space="preserve"> --reinstall</w:t>
+            </w:r>
+          </w:p>
+        </w:tc>
+      </w:tr>
+    </w:tbl>
+    <w:p>
+      <w:pPr>
+        <w:rPr>
+          <w:lang w:val="en-US"/>
+        </w:rPr>
+      </w:pPr>
+    </w:p>
+    <w:p>
+      <w:pPr>
+        <w:rPr>
+          <w:b/>
+          <w:lang w:val="en-US"/>
+        </w:rPr>
+      </w:pPr>
+      <w:r>
+        <w:rPr>
+          <w:b/>
+          <w:lang w:val="en-US"/>
+        </w:rPr>
+        <w:t>Plugins location on host system</w:t>
+      </w:r>
+      <w:r>
+        <w:rPr>
+          <w:b/>
+          <w:lang w:val="en-US"/>
+        </w:rPr>
+        <w:t>:</w:t>
+      </w:r>
+    </w:p>
+    <w:p>
+      <w:pPr>
+        <w:rPr>
+          <w:lang w:val="en-US"/>
+        </w:rPr>
+      </w:pPr>
+      <w:r>
+        <w:rPr>
+          <w:lang w:val="en-US"/>
+        </w:rPr>
+        <w:t>Win: C:\Users\</w:t>
+      </w:r>
+      <w:r>
+        <w:rPr>
+          <w:rFonts w:ascii="MS Gothic" w:eastAsia="MS Gothic" w:hAnsi="MS Gothic" w:cs="MS Gothic" w:hint="eastAsia"/>
+          <w:lang w:val="en-US"/>
+        </w:rPr>
+        <w:t>＜</w:t>
+      </w:r>
+      <w:r>
+        <w:rPr>
+          <w:lang w:val="en-US"/>
+        </w:rPr>
+        <w:t>username</w:t>
+      </w:r>
+      <w:r>
+        <w:rPr>
+          <w:rFonts w:ascii="MS Gothic" w:eastAsia="MS Gothic" w:hAnsi="MS Gothic" w:cs="MS Gothic" w:hint="eastAsia"/>
+          <w:lang w:val="en-US"/>
+        </w:rPr>
+        <w:t>＞</w:t>
+      </w:r>
+      <w:r>
+        <w:rPr>
+          <w:lang w:val="en-US"/>
+        </w:rPr>
+        <w:t>\.vagrant.d\</w:t>
+      </w:r>
+    </w:p>
+    <w:p>
+      <w:pPr>
+        <w:rPr>
+          <w:lang w:val="en-US"/>
+        </w:rPr>
+      </w:pPr>
+      <w:r>
+        <w:rPr>
+          <w:lang w:val="en-US"/>
+        </w:rPr>
+        <w:t>Mac: ~/.vagrant.d/</w:t>
+      </w:r>
+    </w:p>
+    <w:p>
+      <w:pPr>
+        <w:rPr>
+          <w:lang w:val="en-US"/>
+        </w:rPr>
+      </w:pPr>
+      <w:r>
+        <w:rPr>
+          <w:lang w:val="en-US"/>
+        </w:rPr>
+        <w:t>Linux:</w:t>
+      </w:r>
+      <w:r>
+        <w:rPr>
+          <w:lang w:val="en-US"/>
+        </w:rPr>
+        <w:t xml:space="preserve">  ~/.vagrant.d/plugins  /opt/vagrant/plugins  /</w:t>
+      </w:r>
+      <w:proofErr w:type="spellStart"/>
+      <w:r>
+        <w:rPr>
+          <w:lang w:val="en-US"/>
+        </w:rPr>
+        <w:t>usr</w:t>
+      </w:r>
+      <w:proofErr w:type="spellEnd"/>
+      <w:r>
+        <w:rPr>
+          <w:lang w:val="en-US"/>
+        </w:rPr>
+        <w:t>/share/vagrant/plugins</w:t>
+      </w:r>
+      <w:r>
+        <w:rPr>
+          <w:lang w:val="en-US"/>
+        </w:rPr>
+        <w:br/>
+      </w:r>
+      <w:r>
+        <w:rPr>
+          <w:lang w:val="en-US"/>
+        </w:rPr>
+        <w:br/>
+      </w:r>
+      <w:r>
+        <w:rPr>
+          <w:b/>
+          <w:color w:val="4472C4" w:themeColor="accent1"/>
+          <w:sz w:val="26"/>
+          <w:szCs w:val="26"/>
+          <w:lang w:val="en-US"/>
+          <w14:shadow w14:blurRad="38100" w14:dist="25400" w14:dir="5400000" w14:sx="100000" w14:sy="100000" w14:kx="0" w14:ky="0" w14:algn="ctr">
+            <w14:srgbClr w14:val="6E747A">
+              <w14:alpha w14:val="57000"/>
+            </w14:srgbClr>
+          </w14:shadow>
+          <w14:textOutline w14:w="0" w14:cap="flat" w14:cmpd="sng" w14:algn="ctr">
+            <w14:noFill/>
+            <w14:prstDash w14:val="solid"/>
+            <w14:round/>
+          </w14:textOutline>
+        </w:rPr>
+        <w:t xml:space="preserve">Vagrant </w:t>
+      </w:r>
+      <w:r>
+        <w:rPr>
+          <w:b/>
+          <w:color w:val="4472C4" w:themeColor="accent1"/>
+          <w:sz w:val="26"/>
+          <w:szCs w:val="26"/>
+          <w:lang w:val="en-US"/>
+          <w14:shadow w14:blurRad="38100" w14:dist="25400" w14:dir="5400000" w14:sx="100000" w14:sy="100000" w14:kx="0" w14:ky="0" w14:algn="ctr">
+            <w14:srgbClr w14:val="6E747A">
+              <w14:alpha w14:val="57000"/>
+            </w14:srgbClr>
+          </w14:shadow>
+          <w14:textOutline w14:w="0" w14:cap="flat" w14:cmpd="sng" w14:algn="ctr">
+            <w14:noFill/>
+            <w14:prstDash w14:val="solid"/>
+            <w14:round/>
+          </w14:textOutline>
+        </w:rPr>
+        <w:t>Manuals:</w:t>
+      </w:r>
+      <w:r>
+        <w:rPr>
+          <w:b/>
+          <w:color w:val="4472C4" w:themeColor="accent1"/>
+          <w:sz w:val="26"/>
+          <w:szCs w:val="26"/>
+          <w:lang w:val="en-US"/>
+          <w14:shadow w14:blurRad="38100" w14:dist="25400" w14:dir="5400000" w14:sx="100000" w14:sy="100000" w14:kx="0" w14:ky="0" w14:algn="ctr">
+            <w14:srgbClr w14:val="6E747A">
+              <w14:alpha w14:val="57000"/>
+            </w14:srgbClr>
+          </w14:shadow>
+          <w14:textOutline w14:w="0" w14:cap="flat" w14:cmpd="sng" w14:algn="ctr">
+            <w14:noFill/>
+            <w14:prstDash w14:val="solid"/>
+            <w14:round/>
+          </w14:textOutline>
+        </w:rPr>
+        <w:br/>
+      </w:r>
+    </w:p>
+    <w:tbl>
+      <w:tblPr>
+        <w:tblStyle w:val="TableGrid"/>
+        <w:tblW w:w="0" w:type="auto"/>
+        <w:tblLook w:val="04A0" w:firstRow="1" w:lastRow="0" w:firstColumn="1" w:lastColumn="0" w:noHBand="0" w:noVBand="1"/>
+      </w:tblPr>
+      <w:tblGrid>
+        <w:gridCol w:w="9016"/>
+      </w:tblGrid>
+      <w:tr>
+        <w:tc>
+          <w:tcPr>
+            <w:tcW w:w="9016" w:type="dxa"/>
+          </w:tcPr>
+          <w:p>
+            <w:pPr>
+              <w:rPr>
                 <w:color w:val="767171" w:themeColor="background2" w:themeShade="80"/>
                 <w:lang w:val="en-US"/>
               </w:rPr>
@@ -7361,6 +6341,7 @@
                 <w:color w:val="767171" w:themeColor="background2" w:themeShade="80"/>
                 <w:lang w:val="en-US"/>
               </w:rPr>
+              <w:lastRenderedPageBreak/>
               <w:t xml:space="preserve">  # documentation for more information about their specific syntax and use.</w:t>
             </w:r>
           </w:p>
@@ -7793,7 +6774,7 @@
   <w:abstractNum w:abstractNumId="3" w15:restartNumberingAfterBreak="0">
     <w:nsid w:val="7AB01578"/>
     <w:multiLevelType w:val="hybridMultilevel"/>
-    <w:tmpl w:val="BCE8B52C"/>
+    <w:tmpl w:val="C274961A"/>
     <w:lvl w:ilvl="0" w:tplc="40090001">
       <w:start w:val="1"/>
       <w:numFmt w:val="bullet"/>
@@ -8867,7 +7848,7 @@
 </file>
 
 <file path=customXml/itemProps1.xml><?xml version="1.0" encoding="utf-8"?>
-<ds:datastoreItem xmlns:ds="http://schemas.openxmlformats.org/officeDocument/2006/customXml" ds:itemID="{D2E4E290-F76B-4653-BB64-16790C5F0D34}">
+<ds:datastoreItem xmlns:ds="http://schemas.openxmlformats.org/officeDocument/2006/customXml" ds:itemID="{442A2FB6-E211-4A2F-8E8C-8FC25BE7E5F2}">
   <ds:schemaRefs>
     <ds:schemaRef ds:uri="http://schemas.openxmlformats.org/officeDocument/2006/bibliography"/>
   </ds:schemaRefs>

</xml_diff>